<commit_message>
reach to 4 notes in part2
</commit_message>
<xml_diff>
--- a/2-desgin pattern  part2.docx
+++ b/2-desgin pattern  part2.docx
@@ -3694,13 +3694,41 @@
                                   </w:sdtPr>
                                   <w:sdtEndPr/>
                                   <w:sdtContent>
+                                    <w:proofErr w:type="spellStart"/>
                                     <w:r>
                                       <w:rPr>
                                         <w:color w:val="1CADE4" w:themeColor="accent1"/>
                                         <w:sz w:val="26"/>
                                         <w:szCs w:val="26"/>
                                       </w:rPr>
-                                      <w:t xml:space="preserve">Abdo Gamal Ahmed </w:t>
+                                      <w:t>Abdo</w:t>
+                                    </w:r>
+                                    <w:proofErr w:type="spellEnd"/>
+                                    <w:r>
+                                      <w:rPr>
+                                        <w:color w:val="1CADE4" w:themeColor="accent1"/>
+                                        <w:sz w:val="26"/>
+                                        <w:szCs w:val="26"/>
+                                      </w:rPr>
+                                      <w:t xml:space="preserve"> </w:t>
+                                    </w:r>
+                                    <w:proofErr w:type="spellStart"/>
+                                    <w:r>
+                                      <w:rPr>
+                                        <w:color w:val="1CADE4" w:themeColor="accent1"/>
+                                        <w:sz w:val="26"/>
+                                        <w:szCs w:val="26"/>
+                                      </w:rPr>
+                                      <w:t>Gamal</w:t>
+                                    </w:r>
+                                    <w:proofErr w:type="spellEnd"/>
+                                    <w:r>
+                                      <w:rPr>
+                                        <w:color w:val="1CADE4" w:themeColor="accent1"/>
+                                        <w:sz w:val="26"/>
+                                        <w:szCs w:val="26"/>
+                                      </w:rPr>
+                                      <w:t xml:space="preserve"> Ahmed </w:t>
                                     </w:r>
                                   </w:sdtContent>
                                 </w:sdt>
@@ -3789,13 +3817,41 @@
                             </w:sdtPr>
                             <w:sdtEndPr/>
                             <w:sdtContent>
+                              <w:proofErr w:type="spellStart"/>
                               <w:r>
                                 <w:rPr>
                                   <w:color w:val="1CADE4" w:themeColor="accent1"/>
                                   <w:sz w:val="26"/>
                                   <w:szCs w:val="26"/>
                                 </w:rPr>
-                                <w:t xml:space="preserve">Abdo Gamal Ahmed </w:t>
+                                <w:t>Abdo</w:t>
+                              </w:r>
+                              <w:proofErr w:type="spellEnd"/>
+                              <w:r>
+                                <w:rPr>
+                                  <w:color w:val="1CADE4" w:themeColor="accent1"/>
+                                  <w:sz w:val="26"/>
+                                  <w:szCs w:val="26"/>
+                                </w:rPr>
+                                <w:t xml:space="preserve"> </w:t>
+                              </w:r>
+                              <w:proofErr w:type="spellStart"/>
+                              <w:r>
+                                <w:rPr>
+                                  <w:color w:val="1CADE4" w:themeColor="accent1"/>
+                                  <w:sz w:val="26"/>
+                                  <w:szCs w:val="26"/>
+                                </w:rPr>
+                                <w:t>Gamal</w:t>
+                              </w:r>
+                              <w:proofErr w:type="spellEnd"/>
+                              <w:r>
+                                <w:rPr>
+                                  <w:color w:val="1CADE4" w:themeColor="accent1"/>
+                                  <w:sz w:val="26"/>
+                                  <w:szCs w:val="26"/>
+                                </w:rPr>
+                                <w:t xml:space="preserve"> Ahmed </w:t>
                               </w:r>
                             </w:sdtContent>
                           </w:sdt>
@@ -4209,7 +4265,7 @@
           <w:r>
             <w:fldChar w:fldCharType="separate"/>
           </w:r>
-          <w:hyperlink w:anchor="_Toc122016215" w:history="1">
+          <w:hyperlink w:anchor="_Toc122021536" w:history="1">
             <w:r>
               <w:rPr>
                 <w:rStyle w:val="Hyperlink"/>
@@ -4237,7 +4293,7 @@
                 <w:noProof/>
                 <w:webHidden/>
               </w:rPr>
-              <w:instrText xml:space="preserve"> PAGEREF _Toc122016215 \h </w:instrText>
+              <w:instrText xml:space="preserve"> PAGEREF _Toc122021536 \h </w:instrText>
             </w:r>
             <w:r>
               <w:rPr>
@@ -4279,7 +4335,7 @@
               <w:noProof/>
             </w:rPr>
           </w:pPr>
-          <w:hyperlink w:anchor="_Toc122016216" w:history="1">
+          <w:hyperlink w:anchor="_Toc122021537" w:history="1">
             <w:r>
               <w:rPr>
                 <w:rStyle w:val="Hyperlink"/>
@@ -4325,7 +4381,7 @@
                 <w:noProof/>
                 <w:webHidden/>
               </w:rPr>
-              <w:instrText xml:space="preserve"> PAGEREF _Toc122016216 \h </w:instrText>
+              <w:instrText xml:space="preserve"> PAGEREF _Toc122021537 \h </w:instrText>
             </w:r>
             <w:r>
               <w:rPr>
@@ -4346,6 +4402,94 @@
                 <w:webHidden/>
               </w:rPr>
               <w:t>2</w:t>
+            </w:r>
+            <w:r>
+              <w:rPr>
+                <w:noProof/>
+                <w:webHidden/>
+              </w:rPr>
+              <w:fldChar w:fldCharType="end"/>
+            </w:r>
+          </w:hyperlink>
+        </w:p>
+        <w:p>
+          <w:pPr>
+            <w:pStyle w:val="TOC1"/>
+            <w:tabs>
+              <w:tab w:val="right" w:leader="dot" w:pos="9350"/>
+            </w:tabs>
+            <w:rPr>
+              <w:rFonts w:cstheme="minorBidi"/>
+              <w:noProof/>
+            </w:rPr>
+          </w:pPr>
+          <w:hyperlink w:anchor="_Toc122021538" w:history="1">
+            <w:r>
+              <w:rPr>
+                <w:rStyle w:val="Hyperlink"/>
+                <w:noProof/>
+                <w:rtl/>
+                <w:lang w:bidi="ar-EG"/>
+              </w:rPr>
+              <w:t>2</w:t>
+            </w:r>
+            <w:r>
+              <w:rPr>
+                <w:rStyle w:val="Hyperlink"/>
+                <w:noProof/>
+                <w:lang w:bidi="ar-EG"/>
+              </w:rPr>
+              <w:t xml:space="preserve">-program to interface not an implementation  </w:t>
+            </w:r>
+            <w:r>
+              <w:rPr>
+                <w:rStyle w:val="Hyperlink"/>
+                <w:noProof/>
+                <w:rtl/>
+                <w:lang w:bidi="ar-EG"/>
+              </w:rPr>
+              <w:t>.</w:t>
+            </w:r>
+            <w:r>
+              <w:rPr>
+                <w:noProof/>
+                <w:webHidden/>
+              </w:rPr>
+              <w:tab/>
+            </w:r>
+            <w:r>
+              <w:rPr>
+                <w:noProof/>
+                <w:webHidden/>
+              </w:rPr>
+              <w:fldChar w:fldCharType="begin"/>
+            </w:r>
+            <w:r>
+              <w:rPr>
+                <w:noProof/>
+                <w:webHidden/>
+              </w:rPr>
+              <w:instrText xml:space="preserve"> PAGEREF _Toc122021538 \h </w:instrText>
+            </w:r>
+            <w:r>
+              <w:rPr>
+                <w:noProof/>
+                <w:webHidden/>
+              </w:rPr>
+            </w:r>
+            <w:r>
+              <w:rPr>
+                <w:noProof/>
+                <w:webHidden/>
+              </w:rPr>
+              <w:fldChar w:fldCharType="separate"/>
+            </w:r>
+            <w:r>
+              <w:rPr>
+                <w:noProof/>
+                <w:webHidden/>
+              </w:rPr>
+              <w:t>4</w:t>
             </w:r>
             <w:r>
               <w:rPr>
@@ -4518,19 +4662,12 @@
     </w:p>
     <w:p>
       <w:pPr>
-        <w:rPr>
-          <w:lang w:bidi="ar-EG"/>
-        </w:rPr>
-      </w:pPr>
-    </w:p>
-    <w:p>
-      <w:pPr>
         <w:pStyle w:val="Heading1"/>
         <w:rPr>
           <w:lang w:bidi="ar-EG"/>
         </w:rPr>
       </w:pPr>
-      <w:bookmarkStart w:id="0" w:name="_Toc122016215"/>
+      <w:bookmarkStart w:id="0" w:name="_Toc122021536"/>
       <w:r>
         <w:rPr>
           <w:lang w:bidi="ar-EG"/>
@@ -4794,7 +4931,7 @@
           <w:lang w:bidi="ar-EG"/>
         </w:rPr>
       </w:pPr>
-      <w:bookmarkStart w:id="1" w:name="_Toc122016216"/>
+      <w:bookmarkStart w:id="1" w:name="_Toc122021537"/>
       <w:r>
         <w:rPr>
           <w:rFonts w:hint="cs"/>
@@ -4890,11 +5027,19 @@
         </w:rPr>
         <w:t xml:space="preserve"> الى اسمها </w:t>
       </w:r>
-      <w:r>
-        <w:rPr>
-          <w:lang w:bidi="ar-EG"/>
-        </w:rPr>
-        <w:t xml:space="preserve">getorderTotal </w:t>
+      <w:proofErr w:type="spellStart"/>
+      <w:r>
+        <w:rPr>
+          <w:lang w:bidi="ar-EG"/>
+        </w:rPr>
+        <w:t>getorderTotal</w:t>
+      </w:r>
+      <w:proofErr w:type="spellEnd"/>
+      <w:r>
+        <w:rPr>
+          <w:lang w:bidi="ar-EG"/>
+        </w:rPr>
+        <w:t xml:space="preserve"> </w:t>
       </w:r>
       <w:r>
         <w:rPr>
@@ -5067,12 +5212,14 @@
         </w:rPr>
         <w:t xml:space="preserve"> انت هتفتح ال </w:t>
       </w:r>
+      <w:proofErr w:type="spellStart"/>
       <w:r>
         <w:rPr>
           <w:lang w:bidi="ar-EG"/>
         </w:rPr>
         <w:t>func</w:t>
       </w:r>
+      <w:proofErr w:type="spellEnd"/>
       <w:r>
         <w:rPr>
           <w:rFonts w:hint="cs"/>
@@ -5614,12 +5761,14 @@
         </w:rPr>
         <w:t xml:space="preserve"> الى اسمها </w:t>
       </w:r>
+      <w:proofErr w:type="spellStart"/>
       <w:r>
         <w:rPr>
           <w:lang w:bidi="ar-EG"/>
         </w:rPr>
         <w:t>getTaxRate</w:t>
       </w:r>
+      <w:proofErr w:type="spellEnd"/>
       <w:r>
         <w:rPr>
           <w:rFonts w:hint="cs"/>
@@ -5642,12 +5791,14 @@
         </w:rPr>
         <w:t xml:space="preserve"> وعلى اساس ال</w:t>
       </w:r>
+      <w:proofErr w:type="spellStart"/>
       <w:r>
         <w:rPr>
           <w:lang w:bidi="ar-EG"/>
         </w:rPr>
         <w:t>counterty</w:t>
       </w:r>
+      <w:proofErr w:type="spellEnd"/>
       <w:r>
         <w:rPr>
           <w:rFonts w:hint="cs"/>
@@ -5670,12 +5821,14 @@
         </w:rPr>
         <w:t xml:space="preserve"> وهنادى ال </w:t>
       </w:r>
+      <w:proofErr w:type="spellStart"/>
       <w:r>
         <w:rPr>
           <w:lang w:bidi="ar-EG"/>
         </w:rPr>
         <w:t>func</w:t>
       </w:r>
+      <w:proofErr w:type="spellEnd"/>
       <w:r>
         <w:rPr>
           <w:rFonts w:hint="cs"/>
@@ -5684,12 +5837,14 @@
         </w:rPr>
         <w:t xml:space="preserve"> دى من جوة ال </w:t>
       </w:r>
+      <w:proofErr w:type="spellStart"/>
       <w:r>
         <w:rPr>
           <w:lang w:bidi="ar-EG"/>
         </w:rPr>
         <w:t>getOrderTotal</w:t>
       </w:r>
+      <w:proofErr w:type="spellEnd"/>
       <w:r>
         <w:rPr>
           <w:rFonts w:hint="cs"/>
@@ -5869,12 +6024,14 @@
         </w:rPr>
         <w:t xml:space="preserve"> الى اسمها </w:t>
       </w:r>
+      <w:proofErr w:type="spellStart"/>
       <w:r>
         <w:rPr>
           <w:lang w:bidi="ar-EG"/>
         </w:rPr>
         <w:t>getTaxRate</w:t>
       </w:r>
+      <w:proofErr w:type="spellEnd"/>
       <w:r>
         <w:rPr>
           <w:rFonts w:hint="cs"/>
@@ -5945,12 +6102,14 @@
         </w:rPr>
         <w:t xml:space="preserve"> وغير ف   الداله </w:t>
       </w:r>
+      <w:proofErr w:type="spellStart"/>
       <w:r>
         <w:rPr>
           <w:lang w:bidi="ar-EG"/>
         </w:rPr>
         <w:t>getTaxRate</w:t>
       </w:r>
+      <w:proofErr w:type="spellEnd"/>
       <w:r>
         <w:rPr>
           <w:rFonts w:hint="cs"/>
@@ -5981,12 +6140,14 @@
         </w:rPr>
         <w:t xml:space="preserve"> الى اسمها </w:t>
       </w:r>
+      <w:proofErr w:type="spellStart"/>
       <w:r>
         <w:rPr>
           <w:lang w:bidi="ar-EG"/>
         </w:rPr>
         <w:t>getTaxRate</w:t>
       </w:r>
+      <w:proofErr w:type="spellEnd"/>
       <w:r>
         <w:rPr>
           <w:lang w:bidi="ar-EG"/>
@@ -6077,12 +6238,14 @@
         </w:rPr>
         <w:t xml:space="preserve"> </w:t>
       </w:r>
+      <w:proofErr w:type="spellStart"/>
       <w:r>
         <w:rPr>
           <w:lang w:bidi="ar-EG"/>
         </w:rPr>
         <w:t>getTaxRate</w:t>
       </w:r>
+      <w:proofErr w:type="spellEnd"/>
       <w:r>
         <w:rPr>
           <w:lang w:bidi="ar-EG"/>
@@ -6198,11 +6361,19 @@
         </w:rPr>
         <w:t xml:space="preserve">ف </w:t>
       </w:r>
-      <w:r>
-        <w:rPr>
-          <w:lang w:bidi="ar-EG"/>
-        </w:rPr>
-        <w:t xml:space="preserve">func </w:t>
+      <w:proofErr w:type="spellStart"/>
+      <w:r>
+        <w:rPr>
+          <w:lang w:bidi="ar-EG"/>
+        </w:rPr>
+        <w:t>func</w:t>
+      </w:r>
+      <w:proofErr w:type="spellEnd"/>
+      <w:r>
+        <w:rPr>
+          <w:lang w:bidi="ar-EG"/>
+        </w:rPr>
+        <w:t xml:space="preserve"> </w:t>
       </w:r>
       <w:r>
         <w:rPr>
@@ -6600,7 +6771,7 @@
         </w:rPr>
         <w:lastRenderedPageBreak/>
         <w:drawing>
-          <wp:anchor distT="0" distB="0" distL="114300" distR="114300" simplePos="0" relativeHeight="251669504" behindDoc="0" locked="0" layoutInCell="1" allowOverlap="1" wp14:anchorId="2F90B85B" wp14:editId="5DFD4FBA">
+          <wp:anchor distT="0" distB="0" distL="114300" distR="114300" simplePos="0" relativeHeight="251669504" behindDoc="0" locked="0" layoutInCell="1" allowOverlap="1" wp14:anchorId="0EEB4090" wp14:editId="72188D1B">
             <wp:simplePos x="0" y="0"/>
             <wp:positionH relativeFrom="column">
               <wp:posOffset>-279400</wp:posOffset>
@@ -6679,11 +6850,19 @@
         </w:rPr>
         <w:t xml:space="preserve"> بتاع  </w:t>
       </w:r>
-      <w:r>
-        <w:rPr>
-          <w:lang w:bidi="ar-EG"/>
-        </w:rPr>
-        <w:t xml:space="preserve">getRaxRate </w:t>
+      <w:proofErr w:type="spellStart"/>
+      <w:r>
+        <w:rPr>
+          <w:lang w:bidi="ar-EG"/>
+        </w:rPr>
+        <w:t>getRaxRate</w:t>
+      </w:r>
+      <w:proofErr w:type="spellEnd"/>
+      <w:r>
+        <w:rPr>
+          <w:lang w:bidi="ar-EG"/>
+        </w:rPr>
+        <w:t xml:space="preserve"> </w:t>
       </w:r>
       <w:r>
         <w:rPr>
@@ -6701,12 +6880,14 @@
         </w:rPr>
         <w:t xml:space="preserve"> وهنسميه  </w:t>
       </w:r>
+      <w:proofErr w:type="spellStart"/>
       <w:r>
         <w:rPr>
           <w:lang w:bidi="ar-EG"/>
         </w:rPr>
         <w:t>TaxCalculator</w:t>
       </w:r>
+      <w:proofErr w:type="spellEnd"/>
       <w:r>
         <w:rPr>
           <w:rFonts w:hint="cs"/>
@@ -6735,12 +6916,14 @@
         </w:rPr>
         <w:t xml:space="preserve"> </w:t>
       </w:r>
+      <w:proofErr w:type="spellStart"/>
       <w:r>
         <w:rPr>
           <w:lang w:bidi="ar-EG"/>
         </w:rPr>
         <w:t>TaxCalculator</w:t>
       </w:r>
+      <w:proofErr w:type="spellEnd"/>
       <w:r>
         <w:rPr>
           <w:rFonts w:hint="cs"/>
@@ -7000,11 +7183,19 @@
           <w:lang w:bidi="ar-EG"/>
         </w:rPr>
       </w:pPr>
-      <w:r>
-        <w:rPr>
-          <w:lang w:bidi="ar-EG"/>
-        </w:rPr>
-        <w:t xml:space="preserve">member variable </w:t>
+      <w:proofErr w:type="gramStart"/>
+      <w:r>
+        <w:rPr>
+          <w:lang w:bidi="ar-EG"/>
+        </w:rPr>
+        <w:t>member</w:t>
+      </w:r>
+      <w:proofErr w:type="gramEnd"/>
+      <w:r>
+        <w:rPr>
+          <w:lang w:bidi="ar-EG"/>
+        </w:rPr>
+        <w:t xml:space="preserve"> variable </w:t>
       </w:r>
       <w:r>
         <w:rPr>
@@ -7233,6 +7424,7 @@
         </w:rPr>
         <w:t xml:space="preserve"> اسمها </w:t>
       </w:r>
+      <w:proofErr w:type="spellStart"/>
       <w:r>
         <w:rPr>
           <w:lang w:bidi="ar-EG"/>
@@ -7249,7 +7441,14 @@
         <w:rPr>
           <w:lang w:bidi="ar-EG"/>
         </w:rPr>
-        <w:t xml:space="preserve">Day </w:t>
+        <w:t>Day</w:t>
+      </w:r>
+      <w:proofErr w:type="spellEnd"/>
+      <w:r>
+        <w:rPr>
+          <w:lang w:bidi="ar-EG"/>
+        </w:rPr>
+        <w:t xml:space="preserve"> </w:t>
       </w:r>
       <w:r>
         <w:rPr>
@@ -7379,6 +7578,7 @@
         <w:bidi/>
         <w:rPr>
           <w:rFonts w:hint="cs"/>
+          <w:rtl/>
           <w:lang w:bidi="ar-EG"/>
         </w:rPr>
       </w:pPr>
@@ -7486,18 +7686,8 @@
           <w:rtl/>
           <w:lang w:bidi="ar-EG"/>
         </w:rPr>
-        <w:t xml:space="preserve"> . </w:t>
-      </w:r>
-    </w:p>
-    <w:p>
-      <w:pPr>
-        <w:bidi/>
-        <w:rPr>
-          <w:rFonts w:hint="cs"/>
-          <w:rtl/>
-          <w:lang w:bidi="ar-EG"/>
-        </w:rPr>
-      </w:pPr>
+        <w:t xml:space="preserve"> .</w:t>
+      </w:r>
     </w:p>
     <w:p>
       <w:pPr>
@@ -7513,16 +7703,19 @@
       <w:pPr>
         <w:pStyle w:val="Heading1"/>
         <w:rPr>
-          <w:lang w:bidi="ar-EG"/>
-        </w:rPr>
-      </w:pPr>
-      <w:r>
-        <w:rPr>
-          <w:rFonts w:hint="cs"/>
-          <w:rtl/>
-          <w:lang w:bidi="ar-EG"/>
-        </w:rPr>
-        <w:t>2</w:t>
+          <w:rFonts w:hint="cs"/>
+          <w:rtl/>
+          <w:lang w:bidi="ar-EG"/>
+        </w:rPr>
+      </w:pPr>
+      <w:bookmarkStart w:id="2" w:name="_Toc122021538"/>
+      <w:r>
+        <w:rPr>
+          <w:rFonts w:hint="cs"/>
+          <w:rtl/>
+          <w:lang w:bidi="ar-EG"/>
+        </w:rPr>
+        <w:t>3</w:t>
       </w:r>
       <w:r>
         <w:rPr>
@@ -7530,7 +7723,20 @@
         </w:rPr>
         <w:t>-</w:t>
       </w:r>
-      <w:bookmarkStart w:id="2" w:name="_GoBack"/>
+      <w:r>
+        <w:rPr>
+          <w:lang w:bidi="ar-EG"/>
+        </w:rPr>
+        <w:t xml:space="preserve">program to interface not an implementation  </w:t>
+      </w:r>
+      <w:r>
+        <w:rPr>
+          <w:rFonts w:hint="cs"/>
+          <w:rtl/>
+          <w:lang w:bidi="ar-EG"/>
+        </w:rPr>
+        <w:t>.</w:t>
+      </w:r>
       <w:bookmarkEnd w:id="2"/>
     </w:p>
     <w:p>
@@ -7549,101 +7755,2038 @@
         <w:pStyle w:val="ListParagraph"/>
         <w:bidi/>
         <w:rPr>
-          <w:rFonts w:hint="cs"/>
-          <w:rtl/>
-          <w:lang w:bidi="ar-EG"/>
-        </w:rPr>
-      </w:pPr>
+          <w:rtl/>
+          <w:lang w:bidi="ar-EG"/>
+        </w:rPr>
+      </w:pPr>
+      <w:r>
+        <w:rPr>
+          <w:rFonts w:hint="cs"/>
+          <w:rtl/>
+          <w:lang w:bidi="ar-EG"/>
+        </w:rPr>
+        <w:t xml:space="preserve">وهنا لما شرحنا الجزء دة قلنا اعتمد على </w:t>
+      </w:r>
+      <w:r>
+        <w:rPr>
+          <w:lang w:bidi="ar-EG"/>
+        </w:rPr>
+        <w:t xml:space="preserve">interface not  concrete class </w:t>
+      </w:r>
+      <w:r>
+        <w:rPr>
+          <w:rFonts w:hint="cs"/>
+          <w:rtl/>
+          <w:lang w:bidi="ar-EG"/>
+        </w:rPr>
+        <w:t xml:space="preserve"> . </w:t>
+      </w:r>
+      <w:r>
+        <w:rPr>
+          <w:rFonts w:hint="cs"/>
+          <w:rtl/>
+          <w:lang w:bidi="ar-EG"/>
+        </w:rPr>
+        <w:t>ف تعاله ناخد مثال ونوضح ايه السبب .</w:t>
+      </w:r>
     </w:p>
     <w:p>
       <w:pPr>
         <w:pStyle w:val="ListParagraph"/>
         <w:bidi/>
         <w:rPr>
-          <w:rtl/>
-          <w:lang w:bidi="ar-EG"/>
-        </w:rPr>
-      </w:pPr>
-    </w:p>
-    <w:p>
-      <w:pPr>
-        <w:rPr>
-          <w:rtl/>
-          <w:lang w:bidi="ar-EG"/>
-        </w:rPr>
-      </w:pPr>
-    </w:p>
-    <w:p>
-      <w:pPr>
-        <w:rPr>
-          <w:rtl/>
-          <w:lang w:bidi="ar-EG"/>
-        </w:rPr>
-      </w:pPr>
-    </w:p>
-    <w:p>
-      <w:pPr>
-        <w:rPr>
-          <w:rtl/>
-          <w:lang w:bidi="ar-EG"/>
-        </w:rPr>
-      </w:pPr>
-    </w:p>
-    <w:p>
-      <w:pPr>
-        <w:rPr>
-          <w:rtl/>
-          <w:lang w:bidi="ar-EG"/>
-        </w:rPr>
-      </w:pPr>
-    </w:p>
-    <w:p>
-      <w:pPr>
-        <w:rPr>
-          <w:rtl/>
-          <w:lang w:bidi="ar-EG"/>
-        </w:rPr>
-      </w:pPr>
-    </w:p>
-    <w:p>
-      <w:pPr>
-        <w:rPr>
-          <w:rtl/>
-          <w:lang w:bidi="ar-EG"/>
-        </w:rPr>
-      </w:pPr>
-    </w:p>
-    <w:p>
-      <w:pPr>
-        <w:rPr>
-          <w:rtl/>
-          <w:lang w:bidi="ar-EG"/>
-        </w:rPr>
-      </w:pPr>
-    </w:p>
-    <w:p>
-      <w:pPr>
-        <w:rPr>
-          <w:rtl/>
-          <w:lang w:bidi="ar-EG"/>
-        </w:rPr>
-      </w:pPr>
-    </w:p>
-    <w:p>
-      <w:pPr>
-        <w:rPr>
-          <w:rtl/>
-          <w:lang w:bidi="ar-EG"/>
-        </w:rPr>
-      </w:pPr>
-    </w:p>
-    <w:p>
-      <w:pPr>
-        <w:rPr>
-          <w:rtl/>
-          <w:lang w:bidi="ar-EG"/>
-        </w:rPr>
-      </w:pPr>
+          <w:rFonts w:hint="cs"/>
+          <w:rtl/>
+          <w:lang w:bidi="ar-EG"/>
+        </w:rPr>
+      </w:pPr>
+    </w:p>
+    <w:p>
+      <w:pPr>
+        <w:pStyle w:val="ListParagraph"/>
+        <w:bidi/>
+        <w:rPr>
+          <w:rtl/>
+          <w:lang w:bidi="ar-EG"/>
+        </w:rPr>
+      </w:pPr>
+    </w:p>
+    <w:p>
+      <w:pPr>
+        <w:bidi/>
+        <w:rPr>
+          <w:rtl/>
+          <w:lang w:bidi="ar-EG"/>
+        </w:rPr>
+      </w:pPr>
+      <w:r>
+        <w:rPr>
+          <w:rFonts w:cs="Arial"/>
+          <w:rtl/>
+          <w:lang w:bidi="ar-EG"/>
+        </w:rPr>
+        <w:drawing>
+          <wp:anchor distT="0" distB="0" distL="114300" distR="114300" simplePos="0" relativeHeight="251670528" behindDoc="0" locked="0" layoutInCell="1" allowOverlap="1" wp14:anchorId="7C57B256" wp14:editId="4B617B89">
+            <wp:simplePos x="0" y="0"/>
+            <wp:positionH relativeFrom="column">
+              <wp:posOffset>-114300</wp:posOffset>
+            </wp:positionH>
+            <wp:positionV relativeFrom="paragraph">
+              <wp:posOffset>313055</wp:posOffset>
+            </wp:positionV>
+            <wp:extent cx="3117850" cy="1979057"/>
+            <wp:effectExtent l="0" t="0" r="6350" b="2540"/>
+            <wp:wrapNone/>
+            <wp:docPr id="42" name="Picture 42"/>
+            <wp:cNvGraphicFramePr>
+              <a:graphicFrameLocks xmlns:a="http://schemas.openxmlformats.org/drawingml/2006/main" noChangeAspect="1"/>
+            </wp:cNvGraphicFramePr>
+            <a:graphic xmlns:a="http://schemas.openxmlformats.org/drawingml/2006/main">
+              <a:graphicData uri="http://schemas.openxmlformats.org/drawingml/2006/picture">
+                <pic:pic xmlns:pic="http://schemas.openxmlformats.org/drawingml/2006/picture">
+                  <pic:nvPicPr>
+                    <pic:cNvPr id="1" name=""/>
+                    <pic:cNvPicPr/>
+                  </pic:nvPicPr>
+                  <pic:blipFill>
+                    <a:blip r:embed="rId15">
+                      <a:extLst>
+                        <a:ext uri="{28A0092B-C50C-407E-A947-70E740481C1C}">
+                          <a14:useLocalDpi xmlns:a14="http://schemas.microsoft.com/office/drawing/2010/main" val="0"/>
+                        </a:ext>
+                      </a:extLst>
+                    </a:blip>
+                    <a:stretch>
+                      <a:fillRect/>
+                    </a:stretch>
+                  </pic:blipFill>
+                  <pic:spPr>
+                    <a:xfrm>
+                      <a:off x="0" y="0"/>
+                      <a:ext cx="3117850" cy="1979057"/>
+                    </a:xfrm>
+                    <a:prstGeom prst="rect">
+                      <a:avLst/>
+                    </a:prstGeom>
+                  </pic:spPr>
+                </pic:pic>
+              </a:graphicData>
+            </a:graphic>
+            <wp14:sizeRelH relativeFrom="margin">
+              <wp14:pctWidth>0</wp14:pctWidth>
+            </wp14:sizeRelH>
+            <wp14:sizeRelV relativeFrom="margin">
+              <wp14:pctHeight>0</wp14:pctHeight>
+            </wp14:sizeRelV>
+          </wp:anchor>
+        </w:drawing>
+      </w:r>
+      <w:r>
+        <w:rPr>
+          <w:rFonts w:hint="cs"/>
+          <w:rtl/>
+          <w:lang w:bidi="ar-EG"/>
+        </w:rPr>
+        <w:t xml:space="preserve">لو  قلتلك  اعمل برنامج عشان تاكل القطه دى السجق  . ف انت عملت  </w:t>
+      </w:r>
+      <w:r>
+        <w:rPr>
+          <w:lang w:bidi="ar-EG"/>
+        </w:rPr>
+        <w:t xml:space="preserve">2  class </w:t>
+      </w:r>
+      <w:r>
+        <w:rPr>
+          <w:rFonts w:hint="cs"/>
+          <w:rtl/>
+          <w:lang w:bidi="ar-EG"/>
+        </w:rPr>
+        <w:t xml:space="preserve"> واحد بيمثل القطه والتانى بيمثل السجق  وعملت </w:t>
+      </w:r>
+      <w:r>
+        <w:rPr>
+          <w:lang w:bidi="ar-EG"/>
+        </w:rPr>
+        <w:t>object</w:t>
+      </w:r>
+      <w:r>
+        <w:rPr>
+          <w:rFonts w:hint="cs"/>
+          <w:rtl/>
+          <w:lang w:bidi="ar-EG"/>
+        </w:rPr>
+        <w:t xml:space="preserve"> من  ال </w:t>
+      </w:r>
+      <w:r>
+        <w:rPr>
+          <w:lang w:bidi="ar-EG"/>
+        </w:rPr>
+        <w:t xml:space="preserve">class </w:t>
+      </w:r>
+      <w:r>
+        <w:rPr>
+          <w:rFonts w:hint="cs"/>
+          <w:rtl/>
+          <w:lang w:bidi="ar-EG"/>
+        </w:rPr>
+        <w:t>سجوق  جوة  كلاس القطه</w:t>
+      </w:r>
+      <w:r>
+        <w:rPr>
+          <w:lang w:bidi="ar-EG"/>
+        </w:rPr>
+        <w:t xml:space="preserve"> </w:t>
+      </w:r>
+      <w:r>
+        <w:rPr>
+          <w:rFonts w:hint="cs"/>
+          <w:rtl/>
+          <w:lang w:bidi="ar-EG"/>
+        </w:rPr>
+        <w:t xml:space="preserve">وبعت </w:t>
+      </w:r>
+      <w:r>
+        <w:rPr>
+          <w:rFonts w:hint="cs"/>
+          <w:rtl/>
+          <w:lang w:bidi="ar-EG"/>
+        </w:rPr>
+        <w:t xml:space="preserve"> ال </w:t>
+      </w:r>
+      <w:r>
+        <w:rPr>
+          <w:lang w:bidi="ar-EG"/>
+        </w:rPr>
+        <w:t xml:space="preserve">object </w:t>
+      </w:r>
+      <w:r>
+        <w:rPr>
+          <w:rFonts w:hint="cs"/>
+          <w:rtl/>
+          <w:lang w:bidi="ar-EG"/>
+        </w:rPr>
+        <w:t xml:space="preserve"> دة لداله اسمها </w:t>
+      </w:r>
+      <w:r>
+        <w:rPr>
+          <w:lang w:bidi="ar-EG"/>
+        </w:rPr>
+        <w:t xml:space="preserve">eat </w:t>
+      </w:r>
+      <w:r>
+        <w:rPr>
+          <w:rFonts w:hint="cs"/>
+          <w:rtl/>
+          <w:lang w:bidi="ar-EG"/>
+        </w:rPr>
+        <w:t xml:space="preserve"> ف هل كدة ال </w:t>
+      </w:r>
+      <w:r>
+        <w:rPr>
+          <w:lang w:bidi="ar-EG"/>
+        </w:rPr>
+        <w:t xml:space="preserve">design  </w:t>
+      </w:r>
+      <w:r>
+        <w:rPr>
+          <w:rFonts w:hint="cs"/>
+          <w:rtl/>
+          <w:lang w:bidi="ar-EG"/>
+        </w:rPr>
+        <w:t xml:space="preserve"> صح  ؟ </w:t>
+      </w:r>
+    </w:p>
+    <w:p>
+      <w:pPr>
+        <w:bidi/>
+        <w:rPr>
+          <w:rtl/>
+          <w:lang w:bidi="ar-EG"/>
+        </w:rPr>
+      </w:pPr>
+      <w:r>
+        <w:rPr>
+          <w:rFonts w:hint="cs"/>
+          <w:rtl/>
+          <w:lang w:bidi="ar-EG"/>
+        </w:rPr>
+        <w:t>ايوة  صح بنسبه 100% بالنسبه لل</w:t>
+      </w:r>
+      <w:proofErr w:type="spellStart"/>
+      <w:r>
+        <w:rPr>
+          <w:lang w:bidi="ar-EG"/>
+        </w:rPr>
+        <w:t>requirment</w:t>
+      </w:r>
+      <w:proofErr w:type="spellEnd"/>
+      <w:r>
+        <w:rPr>
+          <w:lang w:bidi="ar-EG"/>
+        </w:rPr>
+        <w:t xml:space="preserve"> </w:t>
+      </w:r>
+      <w:r>
+        <w:rPr>
+          <w:rFonts w:hint="cs"/>
+          <w:rtl/>
+          <w:lang w:bidi="ar-EG"/>
+        </w:rPr>
+        <w:t xml:space="preserve"> الى موجودة عندنا</w:t>
+      </w:r>
+    </w:p>
+    <w:p>
+      <w:pPr>
+        <w:bidi/>
+        <w:rPr>
+          <w:rtl/>
+          <w:lang w:bidi="ar-EG"/>
+        </w:rPr>
+      </w:pPr>
+    </w:p>
+    <w:p>
+      <w:pPr>
+        <w:bidi/>
+        <w:rPr>
+          <w:rtl/>
+          <w:lang w:bidi="ar-EG"/>
+        </w:rPr>
+      </w:pPr>
+    </w:p>
+    <w:p>
+      <w:pPr>
+        <w:bidi/>
+        <w:rPr>
+          <w:rtl/>
+          <w:lang w:bidi="ar-EG"/>
+        </w:rPr>
+      </w:pPr>
+    </w:p>
+    <w:p>
+      <w:pPr>
+        <w:bidi/>
+        <w:rPr>
+          <w:rtl/>
+          <w:lang w:bidi="ar-EG"/>
+        </w:rPr>
+      </w:pPr>
+    </w:p>
+    <w:p>
+      <w:pPr>
+        <w:bidi/>
+        <w:rPr>
+          <w:rtl/>
+          <w:lang w:bidi="ar-EG"/>
+        </w:rPr>
+      </w:pPr>
+    </w:p>
+    <w:p>
+      <w:pPr>
+        <w:bidi/>
+        <w:rPr>
+          <w:rtl/>
+          <w:lang w:bidi="ar-EG"/>
+        </w:rPr>
+      </w:pPr>
+    </w:p>
+    <w:p>
+      <w:pPr>
+        <w:pStyle w:val="ListParagraph"/>
+        <w:numPr>
+          <w:ilvl w:val="0"/>
+          <w:numId w:val="40"/>
+        </w:numPr>
+        <w:bidi/>
+        <w:rPr>
+          <w:rFonts w:hint="cs"/>
+          <w:rtl/>
+          <w:lang w:bidi="ar-EG"/>
+        </w:rPr>
+      </w:pPr>
+    </w:p>
+    <w:p>
+      <w:pPr>
+        <w:bidi/>
+        <w:rPr>
+          <w:rFonts w:hint="cs"/>
+          <w:rtl/>
+          <w:lang w:bidi="ar-EG"/>
+        </w:rPr>
+      </w:pPr>
+      <w:r>
+        <w:rPr>
+          <w:rFonts w:cs="Arial"/>
+          <w:rtl/>
+          <w:lang w:bidi="ar-EG"/>
+        </w:rPr>
+        <w:lastRenderedPageBreak/>
+        <w:drawing>
+          <wp:anchor distT="0" distB="0" distL="114300" distR="114300" simplePos="0" relativeHeight="251671552" behindDoc="0" locked="0" layoutInCell="1" allowOverlap="1" wp14:anchorId="16953F2E" wp14:editId="76A5940F">
+            <wp:simplePos x="0" y="0"/>
+            <wp:positionH relativeFrom="column">
+              <wp:posOffset>-419100</wp:posOffset>
+            </wp:positionH>
+            <wp:positionV relativeFrom="paragraph">
+              <wp:posOffset>-330200</wp:posOffset>
+            </wp:positionV>
+            <wp:extent cx="2248472" cy="2692400"/>
+            <wp:effectExtent l="0" t="0" r="0" b="0"/>
+            <wp:wrapNone/>
+            <wp:docPr id="43" name="Picture 43"/>
+            <wp:cNvGraphicFramePr>
+              <a:graphicFrameLocks xmlns:a="http://schemas.openxmlformats.org/drawingml/2006/main" noChangeAspect="1"/>
+            </wp:cNvGraphicFramePr>
+            <a:graphic xmlns:a="http://schemas.openxmlformats.org/drawingml/2006/main">
+              <a:graphicData uri="http://schemas.openxmlformats.org/drawingml/2006/picture">
+                <pic:pic xmlns:pic="http://schemas.openxmlformats.org/drawingml/2006/picture">
+                  <pic:nvPicPr>
+                    <pic:cNvPr id="1" name=""/>
+                    <pic:cNvPicPr/>
+                  </pic:nvPicPr>
+                  <pic:blipFill>
+                    <a:blip r:embed="rId16">
+                      <a:extLst>
+                        <a:ext uri="{28A0092B-C50C-407E-A947-70E740481C1C}">
+                          <a14:useLocalDpi xmlns:a14="http://schemas.microsoft.com/office/drawing/2010/main" val="0"/>
+                        </a:ext>
+                      </a:extLst>
+                    </a:blip>
+                    <a:stretch>
+                      <a:fillRect/>
+                    </a:stretch>
+                  </pic:blipFill>
+                  <pic:spPr>
+                    <a:xfrm>
+                      <a:off x="0" y="0"/>
+                      <a:ext cx="2248472" cy="2692400"/>
+                    </a:xfrm>
+                    <a:prstGeom prst="rect">
+                      <a:avLst/>
+                    </a:prstGeom>
+                  </pic:spPr>
+                </pic:pic>
+              </a:graphicData>
+            </a:graphic>
+            <wp14:sizeRelH relativeFrom="margin">
+              <wp14:pctWidth>0</wp14:pctWidth>
+            </wp14:sizeRelH>
+            <wp14:sizeRelV relativeFrom="margin">
+              <wp14:pctHeight>0</wp14:pctHeight>
+            </wp14:sizeRelV>
+          </wp:anchor>
+        </w:drawing>
+      </w:r>
+      <w:r>
+        <w:rPr>
+          <w:lang w:bidi="ar-EG"/>
+        </w:rPr>
+        <w:t xml:space="preserve">  </w:t>
+      </w:r>
+      <w:r>
+        <w:rPr>
+          <w:rFonts w:hint="cs"/>
+          <w:rtl/>
+          <w:lang w:bidi="ar-EG"/>
+        </w:rPr>
+        <w:t xml:space="preserve">بس لو غيرنا </w:t>
+      </w:r>
+      <w:r>
+        <w:rPr>
+          <w:lang w:bidi="ar-EG"/>
+        </w:rPr>
+        <w:t xml:space="preserve">requirement </w:t>
+      </w:r>
+      <w:r>
+        <w:rPr>
+          <w:rFonts w:hint="cs"/>
+          <w:rtl/>
+          <w:lang w:bidi="ar-EG"/>
+        </w:rPr>
+        <w:t xml:space="preserve"> بسيط هنحتاح  نغير ف الكود ؟ </w:t>
+      </w:r>
+    </w:p>
+    <w:p>
+      <w:pPr>
+        <w:pStyle w:val="ListParagraph"/>
+        <w:numPr>
+          <w:ilvl w:val="0"/>
+          <w:numId w:val="36"/>
+        </w:numPr>
+        <w:bidi/>
+        <w:rPr>
+          <w:lang w:bidi="ar-EG"/>
+        </w:rPr>
+      </w:pPr>
+      <w:r>
+        <w:rPr>
+          <w:rFonts w:hint="cs"/>
+          <w:rtl/>
+          <w:lang w:bidi="ar-EG"/>
+        </w:rPr>
+        <w:t xml:space="preserve">لو جيت وقلتلك  </w:t>
+      </w:r>
+      <w:r>
+        <w:rPr>
+          <w:rFonts w:hint="cs"/>
+          <w:rtl/>
+          <w:lang w:bidi="ar-EG"/>
+        </w:rPr>
+        <w:t>عاوز اخ</w:t>
+      </w:r>
+      <w:r>
+        <w:rPr>
+          <w:rFonts w:hint="cs"/>
+          <w:rtl/>
+          <w:lang w:bidi="ar-EG"/>
+        </w:rPr>
+        <w:t xml:space="preserve">لى القطه دى تاكل مجموعه من الاكلات  المختلفه ؟ </w:t>
+      </w:r>
+    </w:p>
+    <w:p>
+      <w:pPr>
+        <w:pStyle w:val="ListParagraph"/>
+        <w:bidi/>
+        <w:ind w:left="1605"/>
+        <w:rPr>
+          <w:rtl/>
+          <w:lang w:bidi="ar-EG"/>
+        </w:rPr>
+      </w:pPr>
+      <w:r>
+        <w:rPr>
+          <w:rFonts w:hint="cs"/>
+          <w:rtl/>
+          <w:lang w:bidi="ar-EG"/>
+        </w:rPr>
+        <w:t xml:space="preserve">ارجع وبص على ال </w:t>
+      </w:r>
+      <w:r>
+        <w:rPr>
+          <w:lang w:bidi="ar-EG"/>
+        </w:rPr>
+        <w:t xml:space="preserve">design </w:t>
+      </w:r>
+      <w:r>
+        <w:rPr>
+          <w:rFonts w:hint="cs"/>
+          <w:rtl/>
+          <w:lang w:bidi="ar-EG"/>
+        </w:rPr>
+        <w:t xml:space="preserve"> الى كنت عامله </w:t>
+      </w:r>
+      <w:r>
+        <w:rPr>
+          <w:rFonts w:hint="cs"/>
+          <w:rtl/>
+          <w:lang w:bidi="ar-EG"/>
+        </w:rPr>
+        <w:t xml:space="preserve">هتلاقى نفسك   عاوز تغير ف </w:t>
+      </w:r>
+    </w:p>
+    <w:p>
+      <w:pPr>
+        <w:pStyle w:val="ListParagraph"/>
+        <w:bidi/>
+        <w:ind w:left="1605"/>
+        <w:rPr>
+          <w:rFonts w:hint="cs"/>
+          <w:rtl/>
+          <w:lang w:bidi="ar-EG"/>
+        </w:rPr>
+      </w:pPr>
+      <w:r>
+        <w:rPr>
+          <w:lang w:bidi="ar-EG"/>
+        </w:rPr>
+        <w:t xml:space="preserve">Design </w:t>
+      </w:r>
+      <w:r>
+        <w:rPr>
+          <w:rFonts w:hint="cs"/>
+          <w:rtl/>
+          <w:lang w:bidi="ar-EG"/>
+        </w:rPr>
+        <w:t>الى</w:t>
+      </w:r>
+      <w:r>
+        <w:rPr>
+          <w:rFonts w:hint="cs"/>
+          <w:rtl/>
+          <w:lang w:bidi="ar-EG"/>
+        </w:rPr>
+        <w:t xml:space="preserve"> </w:t>
+      </w:r>
+      <w:r>
+        <w:rPr>
+          <w:rFonts w:hint="cs"/>
+          <w:rtl/>
+          <w:lang w:bidi="ar-EG"/>
+        </w:rPr>
+        <w:t>عملته طيب</w:t>
+      </w:r>
+      <w:r>
+        <w:rPr>
+          <w:rFonts w:hint="cs"/>
+          <w:rtl/>
+          <w:lang w:bidi="ar-EG"/>
+        </w:rPr>
+        <w:t xml:space="preserve"> </w:t>
+      </w:r>
+      <w:r>
+        <w:rPr>
+          <w:rFonts w:hint="cs"/>
+          <w:rtl/>
+          <w:lang w:bidi="ar-EG"/>
+        </w:rPr>
+        <w:t>ليه?</w:t>
+      </w:r>
+      <w:r>
+        <w:rPr>
+          <w:lang w:bidi="ar-EG"/>
+        </w:rPr>
+        <w:t xml:space="preserve"> </w:t>
+      </w:r>
+      <w:r>
+        <w:rPr>
+          <w:rFonts w:hint="cs"/>
+          <w:rtl/>
+          <w:lang w:bidi="ar-EG"/>
+        </w:rPr>
+        <w:t xml:space="preserve"> السبب الاساسى  الى هيخليك  تغير </w:t>
+      </w:r>
+    </w:p>
+    <w:p>
+      <w:pPr>
+        <w:pStyle w:val="ListParagraph"/>
+        <w:bidi/>
+        <w:ind w:left="1605"/>
+        <w:rPr>
+          <w:rFonts w:hint="cs"/>
+          <w:rtl/>
+          <w:lang w:bidi="ar-EG"/>
+        </w:rPr>
+      </w:pPr>
+      <w:r>
+        <w:rPr>
+          <w:rFonts w:hint="cs"/>
+          <w:rtl/>
+          <w:lang w:bidi="ar-EG"/>
+        </w:rPr>
+        <w:t xml:space="preserve">ف ال </w:t>
+      </w:r>
+      <w:r>
+        <w:rPr>
+          <w:lang w:bidi="ar-EG"/>
+        </w:rPr>
+        <w:t xml:space="preserve">design </w:t>
+      </w:r>
+      <w:r>
+        <w:rPr>
+          <w:rFonts w:hint="cs"/>
+          <w:rtl/>
+          <w:lang w:bidi="ar-EG"/>
+        </w:rPr>
+        <w:t xml:space="preserve"> هو </w:t>
+      </w:r>
+      <w:r>
+        <w:rPr>
+          <w:lang w:bidi="ar-EG"/>
+        </w:rPr>
+        <w:t xml:space="preserve">cat class </w:t>
+      </w:r>
+      <w:r>
+        <w:rPr>
+          <w:rFonts w:hint="cs"/>
+          <w:rtl/>
+          <w:lang w:bidi="ar-EG"/>
+        </w:rPr>
+        <w:t xml:space="preserve">  عشان  فيه داله </w:t>
+      </w:r>
+      <w:r>
+        <w:rPr>
+          <w:lang w:bidi="ar-EG"/>
+        </w:rPr>
+        <w:t xml:space="preserve">eat </w:t>
+      </w:r>
+      <w:r>
+        <w:rPr>
+          <w:rFonts w:hint="cs"/>
+          <w:rtl/>
+          <w:lang w:bidi="ar-EG"/>
+        </w:rPr>
+        <w:t xml:space="preserve"> معتمدة على </w:t>
+      </w:r>
+    </w:p>
+    <w:p>
+      <w:pPr>
+        <w:pStyle w:val="ListParagraph"/>
+        <w:bidi/>
+        <w:ind w:left="1605"/>
+        <w:rPr>
+          <w:rFonts w:hint="cs"/>
+          <w:rtl/>
+          <w:lang w:bidi="ar-EG"/>
+        </w:rPr>
+      </w:pPr>
+      <w:r>
+        <w:rPr>
+          <w:lang w:bidi="ar-EG"/>
+        </w:rPr>
+        <w:t xml:space="preserve">Concrete class. </w:t>
+      </w:r>
+      <w:r>
+        <w:rPr>
+          <w:rFonts w:hint="cs"/>
+          <w:rtl/>
+          <w:lang w:bidi="ar-EG"/>
+        </w:rPr>
+        <w:t xml:space="preserve">  طيب الحل  دلوقتى ان نخلى ال</w:t>
+      </w:r>
+      <w:r>
+        <w:rPr>
+          <w:lang w:bidi="ar-EG"/>
+        </w:rPr>
+        <w:t xml:space="preserve">eat </w:t>
+      </w:r>
+      <w:r>
+        <w:rPr>
+          <w:rFonts w:hint="cs"/>
+          <w:rtl/>
+          <w:lang w:bidi="ar-EG"/>
+        </w:rPr>
+        <w:t xml:space="preserve"> تعتمد على</w:t>
+      </w:r>
+    </w:p>
+    <w:p>
+      <w:pPr>
+        <w:pStyle w:val="ListParagraph"/>
+        <w:bidi/>
+        <w:ind w:left="1605"/>
+        <w:rPr>
+          <w:rtl/>
+          <w:lang w:bidi="ar-EG"/>
+        </w:rPr>
+      </w:pPr>
+      <w:r>
+        <w:rPr>
+          <w:lang w:bidi="ar-EG"/>
+        </w:rPr>
+        <w:t>Interface</w:t>
+      </w:r>
+      <w:r>
+        <w:rPr>
+          <w:rFonts w:hint="cs"/>
+          <w:rtl/>
+          <w:lang w:bidi="ar-EG"/>
+        </w:rPr>
+        <w:t xml:space="preserve"> </w:t>
+      </w:r>
+      <w:r>
+        <w:rPr>
+          <w:lang w:bidi="ar-EG"/>
+        </w:rPr>
+        <w:t xml:space="preserve"> </w:t>
+      </w:r>
+      <w:r>
+        <w:rPr>
+          <w:rFonts w:hint="cs"/>
+          <w:rtl/>
+          <w:lang w:bidi="ar-EG"/>
+        </w:rPr>
+        <w:t xml:space="preserve"> .</w:t>
+      </w:r>
+    </w:p>
+    <w:p>
+      <w:pPr>
+        <w:pStyle w:val="ListParagraph"/>
+        <w:bidi/>
+        <w:ind w:left="1605"/>
+        <w:rPr>
+          <w:rFonts w:hint="cs"/>
+          <w:rtl/>
+          <w:lang w:bidi="ar-EG"/>
+        </w:rPr>
+      </w:pPr>
+      <w:r>
+        <w:rPr>
+          <w:rFonts w:hint="cs"/>
+          <w:rtl/>
+          <w:lang w:bidi="ar-EG"/>
+        </w:rPr>
+        <w:t xml:space="preserve">وقصدى ب  </w:t>
+      </w:r>
+      <w:r>
+        <w:rPr>
+          <w:lang w:bidi="ar-EG"/>
+        </w:rPr>
+        <w:t xml:space="preserve">interface  </w:t>
+      </w:r>
+      <w:r>
+        <w:rPr>
+          <w:rFonts w:hint="cs"/>
+          <w:rtl/>
+          <w:lang w:bidi="ar-EG"/>
+        </w:rPr>
+        <w:t xml:space="preserve"> </w:t>
+      </w:r>
+      <w:r>
+        <w:rPr>
+          <w:rFonts w:hint="cs"/>
+          <w:rtl/>
+          <w:lang w:bidi="ar-EG"/>
+        </w:rPr>
+        <w:t>من ناجيه ا</w:t>
+      </w:r>
+      <w:r>
+        <w:rPr>
+          <w:rFonts w:hint="cs"/>
+          <w:rtl/>
+          <w:lang w:bidi="ar-EG"/>
+        </w:rPr>
+        <w:t xml:space="preserve">لوجك  </w:t>
+      </w:r>
+      <w:r>
+        <w:rPr>
+          <w:lang w:bidi="ar-EG"/>
+        </w:rPr>
+        <w:t xml:space="preserve">layer  </w:t>
+      </w:r>
+      <w:r>
+        <w:rPr>
+          <w:rFonts w:hint="cs"/>
+          <w:rtl/>
+          <w:lang w:bidi="ar-EG"/>
+        </w:rPr>
+        <w:t xml:space="preserve"> </w:t>
+      </w:r>
+    </w:p>
+    <w:p>
+      <w:pPr>
+        <w:pStyle w:val="ListParagraph"/>
+        <w:bidi/>
+        <w:ind w:left="1605"/>
+        <w:rPr>
+          <w:rFonts w:hint="cs"/>
+          <w:rtl/>
+          <w:lang w:bidi="ar-EG"/>
+        </w:rPr>
+      </w:pPr>
+      <w:r>
+        <w:rPr>
+          <w:rFonts w:hint="cs"/>
+          <w:rtl/>
+          <w:lang w:bidi="ar-EG"/>
+        </w:rPr>
+        <w:t xml:space="preserve">وقصدى ب  </w:t>
+      </w:r>
+      <w:r>
+        <w:rPr>
+          <w:lang w:bidi="ar-EG"/>
+        </w:rPr>
+        <w:t xml:space="preserve">interface  </w:t>
+      </w:r>
+      <w:r>
+        <w:rPr>
+          <w:rFonts w:hint="cs"/>
+          <w:rtl/>
+          <w:lang w:bidi="ar-EG"/>
+        </w:rPr>
+        <w:t xml:space="preserve"> </w:t>
+      </w:r>
+      <w:r>
+        <w:rPr>
+          <w:rFonts w:hint="cs"/>
+          <w:rtl/>
+          <w:lang w:bidi="ar-EG"/>
+        </w:rPr>
+        <w:t xml:space="preserve">من ناجيه </w:t>
+      </w:r>
+      <w:r>
+        <w:rPr>
+          <w:lang w:bidi="ar-EG"/>
+        </w:rPr>
+        <w:t xml:space="preserve">implementation </w:t>
+      </w:r>
+      <w:r>
+        <w:rPr>
+          <w:rFonts w:hint="cs"/>
+          <w:rtl/>
+          <w:lang w:bidi="ar-EG"/>
+        </w:rPr>
+        <w:t xml:space="preserve"> اما </w:t>
+      </w:r>
+      <w:r>
+        <w:rPr>
+          <w:lang w:bidi="ar-EG"/>
+        </w:rPr>
+        <w:t>interface</w:t>
+      </w:r>
+      <w:r>
+        <w:rPr>
+          <w:rFonts w:hint="cs"/>
+          <w:rtl/>
+          <w:lang w:bidi="ar-EG"/>
+        </w:rPr>
+        <w:t xml:space="preserve"> او </w:t>
+      </w:r>
+    </w:p>
+    <w:p>
+      <w:pPr>
+        <w:pStyle w:val="ListParagraph"/>
+        <w:bidi/>
+        <w:ind w:left="1605"/>
+        <w:rPr>
+          <w:rtl/>
+          <w:lang w:bidi="ar-EG"/>
+        </w:rPr>
+      </w:pPr>
+      <w:r>
+        <w:rPr>
+          <w:lang w:bidi="ar-EG"/>
+        </w:rPr>
+        <w:t xml:space="preserve">Abstract class </w:t>
+      </w:r>
+      <w:r>
+        <w:rPr>
+          <w:rFonts w:hint="cs"/>
+          <w:rtl/>
+          <w:lang w:bidi="ar-EG"/>
+        </w:rPr>
+        <w:t xml:space="preserve"> </w:t>
+      </w:r>
+      <w:r>
+        <w:rPr>
+          <w:rFonts w:hint="cs"/>
+          <w:rtl/>
+          <w:lang w:bidi="ar-EG"/>
+        </w:rPr>
+        <w:t xml:space="preserve">  </w:t>
+      </w:r>
+      <w:r>
+        <w:rPr>
+          <w:rFonts w:hint="cs"/>
+          <w:rtl/>
+          <w:lang w:bidi="ar-EG"/>
+        </w:rPr>
+        <w:t xml:space="preserve">. </w:t>
+      </w:r>
+    </w:p>
+    <w:p>
+      <w:pPr>
+        <w:pStyle w:val="ListParagraph"/>
+        <w:bidi/>
+        <w:ind w:left="1605"/>
+        <w:rPr>
+          <w:rtl/>
+          <w:lang w:bidi="ar-EG"/>
+        </w:rPr>
+      </w:pPr>
+    </w:p>
+    <w:p>
+      <w:pPr>
+        <w:pStyle w:val="ListParagraph"/>
+        <w:bidi/>
+        <w:ind w:left="1605"/>
+        <w:rPr>
+          <w:rtl/>
+          <w:lang w:bidi="ar-EG"/>
+        </w:rPr>
+      </w:pPr>
+    </w:p>
+    <w:p>
+      <w:pPr>
+        <w:pStyle w:val="ListParagraph"/>
+        <w:bidi/>
+        <w:ind w:left="1605"/>
+        <w:rPr>
+          <w:rtl/>
+          <w:lang w:bidi="ar-EG"/>
+        </w:rPr>
+      </w:pPr>
+    </w:p>
+    <w:p>
+      <w:pPr>
+        <w:pStyle w:val="ListParagraph"/>
+        <w:bidi/>
+        <w:ind w:left="1605"/>
+        <w:rPr>
+          <w:rFonts w:hint="cs"/>
+          <w:rtl/>
+          <w:lang w:bidi="ar-EG"/>
+        </w:rPr>
+      </w:pPr>
+    </w:p>
+    <w:p>
+      <w:pPr>
+        <w:rPr>
+          <w:rtl/>
+          <w:lang w:bidi="ar-EG"/>
+        </w:rPr>
+      </w:pPr>
+    </w:p>
+    <w:p>
+      <w:pPr>
+        <w:bidi/>
+        <w:rPr>
+          <w:rtl/>
+          <w:lang w:bidi="ar-EG"/>
+        </w:rPr>
+      </w:pPr>
+      <w:r>
+        <w:rPr>
+          <w:rFonts w:hint="cs"/>
+          <w:rtl/>
+          <w:lang w:bidi="ar-EG"/>
+        </w:rPr>
+        <w:t xml:space="preserve">وده المنظر  لما نغير ال </w:t>
+      </w:r>
+      <w:r>
+        <w:rPr>
+          <w:lang w:bidi="ar-EG"/>
+        </w:rPr>
+        <w:t xml:space="preserve">design </w:t>
+      </w:r>
+      <w:r>
+        <w:rPr>
+          <w:rFonts w:hint="cs"/>
+          <w:rtl/>
+          <w:lang w:bidi="ar-EG"/>
+        </w:rPr>
+        <w:t xml:space="preserve"> ونخليه معتمد على </w:t>
+      </w:r>
+      <w:r>
+        <w:rPr>
+          <w:lang w:bidi="ar-EG"/>
+        </w:rPr>
+        <w:t xml:space="preserve">interface </w:t>
+      </w:r>
+      <w:r>
+        <w:rPr>
+          <w:rFonts w:hint="cs"/>
+          <w:rtl/>
+          <w:lang w:bidi="ar-EG"/>
+        </w:rPr>
+        <w:t xml:space="preserve"> مش  </w:t>
+      </w:r>
+      <w:r>
+        <w:rPr>
+          <w:lang w:bidi="ar-EG"/>
+        </w:rPr>
+        <w:t xml:space="preserve">concrete class </w:t>
+      </w:r>
+      <w:r>
+        <w:rPr>
+          <w:rFonts w:hint="cs"/>
+          <w:rtl/>
+          <w:lang w:bidi="ar-EG"/>
+        </w:rPr>
+        <w:t xml:space="preserve"> . </w:t>
+      </w:r>
+    </w:p>
+    <w:p>
+      <w:pPr>
+        <w:bidi/>
+        <w:rPr>
+          <w:b/>
+          <w:bCs/>
+          <w:rtl/>
+          <w:lang w:bidi="ar-EG"/>
+        </w:rPr>
+      </w:pPr>
+      <w:r>
+        <w:rPr>
+          <w:lang w:bidi="ar-EG"/>
+        </w:rPr>
+        <w:drawing>
+          <wp:anchor distT="0" distB="0" distL="114300" distR="114300" simplePos="0" relativeHeight="251672576" behindDoc="0" locked="0" layoutInCell="1" allowOverlap="1" wp14:anchorId="36E3F86D" wp14:editId="62BE3A53">
+            <wp:simplePos x="0" y="0"/>
+            <wp:positionH relativeFrom="column">
+              <wp:posOffset>-527050</wp:posOffset>
+            </wp:positionH>
+            <wp:positionV relativeFrom="paragraph">
+              <wp:posOffset>146050</wp:posOffset>
+            </wp:positionV>
+            <wp:extent cx="3359150" cy="2442920"/>
+            <wp:effectExtent l="0" t="0" r="0" b="0"/>
+            <wp:wrapNone/>
+            <wp:docPr id="44" name="Picture 44"/>
+            <wp:cNvGraphicFramePr>
+              <a:graphicFrameLocks xmlns:a="http://schemas.openxmlformats.org/drawingml/2006/main" noChangeAspect="1"/>
+            </wp:cNvGraphicFramePr>
+            <a:graphic xmlns:a="http://schemas.openxmlformats.org/drawingml/2006/main">
+              <a:graphicData uri="http://schemas.openxmlformats.org/drawingml/2006/picture">
+                <pic:pic xmlns:pic="http://schemas.openxmlformats.org/drawingml/2006/picture">
+                  <pic:nvPicPr>
+                    <pic:cNvPr id="1" name=""/>
+                    <pic:cNvPicPr/>
+                  </pic:nvPicPr>
+                  <pic:blipFill>
+                    <a:blip r:embed="rId17">
+                      <a:extLst>
+                        <a:ext uri="{28A0092B-C50C-407E-A947-70E740481C1C}">
+                          <a14:useLocalDpi xmlns:a14="http://schemas.microsoft.com/office/drawing/2010/main" val="0"/>
+                        </a:ext>
+                      </a:extLst>
+                    </a:blip>
+                    <a:stretch>
+                      <a:fillRect/>
+                    </a:stretch>
+                  </pic:blipFill>
+                  <pic:spPr>
+                    <a:xfrm>
+                      <a:off x="0" y="0"/>
+                      <a:ext cx="3359150" cy="2442920"/>
+                    </a:xfrm>
+                    <a:prstGeom prst="rect">
+                      <a:avLst/>
+                    </a:prstGeom>
+                  </pic:spPr>
+                </pic:pic>
+              </a:graphicData>
+            </a:graphic>
+            <wp14:sizeRelH relativeFrom="margin">
+              <wp14:pctWidth>0</wp14:pctWidth>
+            </wp14:sizeRelH>
+            <wp14:sizeRelV relativeFrom="margin">
+              <wp14:pctHeight>0</wp14:pctHeight>
+            </wp14:sizeRelV>
+          </wp:anchor>
+        </w:drawing>
+      </w:r>
+      <w:r>
+        <w:rPr>
+          <w:rFonts w:hint="cs"/>
+          <w:b/>
+          <w:bCs/>
+          <w:rtl/>
+          <w:lang w:bidi="ar-EG"/>
+        </w:rPr>
+        <w:t>الى  عملته</w:t>
+      </w:r>
+      <w:r>
+        <w:rPr>
+          <w:rFonts w:hint="cs"/>
+          <w:b/>
+          <w:bCs/>
+          <w:rtl/>
+          <w:lang w:bidi="ar-EG"/>
+        </w:rPr>
+        <w:t xml:space="preserve"> عشان احل المشكله او احسن ال </w:t>
+      </w:r>
+      <w:r>
+        <w:rPr>
+          <w:b/>
+          <w:bCs/>
+          <w:lang w:bidi="ar-EG"/>
+        </w:rPr>
+        <w:t xml:space="preserve">design </w:t>
+      </w:r>
+      <w:r>
+        <w:rPr>
+          <w:rFonts w:hint="cs"/>
+          <w:b/>
+          <w:bCs/>
+          <w:rtl/>
+          <w:lang w:bidi="ar-EG"/>
+        </w:rPr>
+        <w:t xml:space="preserve"> </w:t>
+      </w:r>
+      <w:r>
+        <w:rPr>
+          <w:rFonts w:hint="cs"/>
+          <w:b/>
+          <w:bCs/>
+          <w:rtl/>
+          <w:lang w:bidi="ar-EG"/>
+        </w:rPr>
+        <w:t xml:space="preserve"> : </w:t>
+      </w:r>
+    </w:p>
+    <w:p>
+      <w:pPr>
+        <w:pStyle w:val="ListParagraph"/>
+        <w:numPr>
+          <w:ilvl w:val="0"/>
+          <w:numId w:val="41"/>
+        </w:numPr>
+        <w:bidi/>
+        <w:rPr>
+          <w:b/>
+          <w:bCs/>
+          <w:lang w:bidi="ar-EG"/>
+        </w:rPr>
+      </w:pPr>
+      <w:r>
+        <w:rPr>
+          <w:rFonts w:hint="cs"/>
+          <w:rtl/>
+          <w:lang w:bidi="ar-EG"/>
+        </w:rPr>
+        <w:t xml:space="preserve">عملت </w:t>
+      </w:r>
+      <w:r>
+        <w:rPr>
+          <w:lang w:bidi="ar-EG"/>
+        </w:rPr>
+        <w:t xml:space="preserve">abstract class </w:t>
+      </w:r>
+      <w:r>
+        <w:rPr>
+          <w:rFonts w:hint="cs"/>
+          <w:rtl/>
+          <w:lang w:bidi="ar-EG"/>
+        </w:rPr>
+        <w:t xml:space="preserve"> اسمه </w:t>
+      </w:r>
+      <w:r>
+        <w:rPr>
+          <w:lang w:bidi="ar-EG"/>
+        </w:rPr>
+        <w:t>food</w:t>
+      </w:r>
+      <w:r>
+        <w:rPr>
+          <w:rFonts w:hint="cs"/>
+          <w:rtl/>
+          <w:lang w:bidi="ar-EG"/>
+        </w:rPr>
+        <w:t xml:space="preserve"> </w:t>
+      </w:r>
+    </w:p>
+    <w:p>
+      <w:pPr>
+        <w:pStyle w:val="ListParagraph"/>
+        <w:numPr>
+          <w:ilvl w:val="0"/>
+          <w:numId w:val="41"/>
+        </w:numPr>
+        <w:bidi/>
+        <w:rPr>
+          <w:rFonts w:hint="cs"/>
+          <w:b/>
+          <w:bCs/>
+          <w:lang w:bidi="ar-EG"/>
+        </w:rPr>
+      </w:pPr>
+      <w:r>
+        <w:rPr>
+          <w:rFonts w:hint="cs"/>
+          <w:rtl/>
+          <w:lang w:bidi="ar-EG"/>
+        </w:rPr>
+        <w:t xml:space="preserve">خليت الداله </w:t>
+      </w:r>
+      <w:r>
+        <w:rPr>
+          <w:lang w:bidi="ar-EG"/>
+        </w:rPr>
+        <w:t xml:space="preserve">eat </w:t>
+      </w:r>
+      <w:r>
+        <w:rPr>
+          <w:rFonts w:hint="cs"/>
+          <w:rtl/>
+          <w:lang w:bidi="ar-EG"/>
+        </w:rPr>
+        <w:t xml:space="preserve"> تاخد </w:t>
+      </w:r>
+      <w:r>
+        <w:rPr>
+          <w:lang w:bidi="ar-EG"/>
+        </w:rPr>
+        <w:t xml:space="preserve">object </w:t>
+      </w:r>
+      <w:r>
+        <w:rPr>
+          <w:rFonts w:hint="cs"/>
+          <w:rtl/>
+          <w:lang w:bidi="ar-EG"/>
+        </w:rPr>
+        <w:t xml:space="preserve"> من </w:t>
+      </w:r>
+      <w:r>
+        <w:rPr>
+          <w:lang w:bidi="ar-EG"/>
+        </w:rPr>
+        <w:t>class food</w:t>
+      </w:r>
+      <w:r>
+        <w:rPr>
+          <w:rFonts w:hint="cs"/>
+          <w:rtl/>
+          <w:lang w:bidi="ar-EG"/>
+        </w:rPr>
+        <w:t xml:space="preserve"> </w:t>
+      </w:r>
+    </w:p>
+    <w:p>
+      <w:pPr>
+        <w:pStyle w:val="ListParagraph"/>
+        <w:numPr>
+          <w:ilvl w:val="0"/>
+          <w:numId w:val="36"/>
+        </w:numPr>
+        <w:bidi/>
+        <w:rPr>
+          <w:b/>
+          <w:bCs/>
+          <w:lang w:bidi="ar-EG"/>
+        </w:rPr>
+      </w:pPr>
+      <w:r>
+        <w:rPr>
+          <w:rFonts w:hint="cs"/>
+          <w:rtl/>
+          <w:lang w:bidi="ar-EG"/>
+        </w:rPr>
+        <w:t xml:space="preserve">ف كدة انا معتمد على </w:t>
+      </w:r>
+      <w:r>
+        <w:rPr>
+          <w:lang w:bidi="ar-EG"/>
+        </w:rPr>
+        <w:t xml:space="preserve">layer </w:t>
+      </w:r>
+      <w:r>
+        <w:rPr>
+          <w:rFonts w:hint="cs"/>
+          <w:rtl/>
+          <w:lang w:bidi="ar-EG"/>
+        </w:rPr>
+        <w:t xml:space="preserve"> بينى وبين </w:t>
+      </w:r>
+    </w:p>
+    <w:p>
+      <w:pPr>
+        <w:pStyle w:val="ListParagraph"/>
+        <w:bidi/>
+        <w:ind w:left="1605"/>
+        <w:rPr>
+          <w:rFonts w:hint="cs"/>
+          <w:rtl/>
+          <w:lang w:bidi="ar-EG"/>
+        </w:rPr>
+      </w:pPr>
+      <w:r>
+        <w:rPr>
+          <w:rFonts w:hint="cs"/>
+          <w:rtl/>
+          <w:lang w:bidi="ar-EG"/>
+        </w:rPr>
+        <w:t>ال</w:t>
+      </w:r>
+      <w:r>
+        <w:rPr>
+          <w:lang w:bidi="ar-EG"/>
+        </w:rPr>
+        <w:t xml:space="preserve">class  </w:t>
+      </w:r>
+      <w:r>
+        <w:rPr>
+          <w:rFonts w:hint="cs"/>
+          <w:rtl/>
+          <w:lang w:bidi="ar-EG"/>
+        </w:rPr>
+        <w:t xml:space="preserve"> </w:t>
+      </w:r>
+      <w:r>
+        <w:rPr>
+          <w:lang w:bidi="ar-EG"/>
+        </w:rPr>
+        <w:t>concrete</w:t>
+      </w:r>
+      <w:r>
+        <w:rPr>
+          <w:rFonts w:hint="cs"/>
+          <w:rtl/>
+          <w:lang w:bidi="ar-EG"/>
+        </w:rPr>
+        <w:t xml:space="preserve"> الى هى </w:t>
+      </w:r>
+    </w:p>
+    <w:p>
+      <w:pPr>
+        <w:pStyle w:val="ListParagraph"/>
+        <w:bidi/>
+        <w:ind w:left="1605"/>
+        <w:rPr>
+          <w:rtl/>
+          <w:lang w:bidi="ar-EG"/>
+        </w:rPr>
+      </w:pPr>
+      <w:proofErr w:type="gramStart"/>
+      <w:r>
+        <w:rPr>
+          <w:lang w:bidi="ar-EG"/>
+        </w:rPr>
+        <w:t xml:space="preserve">Class </w:t>
+      </w:r>
+      <w:r>
+        <w:rPr>
+          <w:rFonts w:hint="cs"/>
+          <w:rtl/>
+          <w:lang w:bidi="ar-EG"/>
+        </w:rPr>
+        <w:t xml:space="preserve"> </w:t>
+      </w:r>
+      <w:r>
+        <w:rPr>
+          <w:lang w:bidi="ar-EG"/>
+        </w:rPr>
+        <w:t>abstraction</w:t>
+      </w:r>
+      <w:proofErr w:type="gramEnd"/>
+    </w:p>
+    <w:p>
+      <w:pPr>
+        <w:pStyle w:val="ListParagraph"/>
+        <w:numPr>
+          <w:ilvl w:val="0"/>
+          <w:numId w:val="41"/>
+        </w:numPr>
+        <w:bidi/>
+        <w:rPr>
+          <w:b/>
+          <w:bCs/>
+          <w:lang w:bidi="ar-EG"/>
+        </w:rPr>
+      </w:pPr>
+      <w:r>
+        <w:rPr>
+          <w:rFonts w:hint="cs"/>
+          <w:rtl/>
+          <w:lang w:bidi="ar-EG"/>
+        </w:rPr>
+        <w:t xml:space="preserve">فاقدر بعد كدة اخلى القطه تاكل اى حاجة </w:t>
+      </w:r>
+      <w:r>
+        <w:rPr>
+          <w:rFonts w:hint="cs"/>
+          <w:rtl/>
+          <w:lang w:bidi="ar-EG"/>
+        </w:rPr>
+        <w:t xml:space="preserve">ف الدنيا </w:t>
+      </w:r>
+      <w:r>
+        <w:rPr>
+          <w:rFonts w:hint="cs"/>
+          <w:rtl/>
+          <w:lang w:bidi="ar-EG"/>
+        </w:rPr>
+        <w:t>عادى</w:t>
+      </w:r>
+    </w:p>
+    <w:p>
+      <w:pPr>
+        <w:pStyle w:val="ListParagraph"/>
+        <w:bidi/>
+        <w:rPr>
+          <w:rtl/>
+          <w:lang w:bidi="ar-EG"/>
+        </w:rPr>
+      </w:pPr>
+      <w:r>
+        <w:rPr>
+          <w:rFonts w:hint="cs"/>
+          <w:rtl/>
+          <w:lang w:bidi="ar-EG"/>
+        </w:rPr>
+        <w:t xml:space="preserve"> كل الى هتعمله </w:t>
+      </w:r>
+      <w:r>
+        <w:rPr>
+          <w:lang w:bidi="ar-EG"/>
+        </w:rPr>
+        <w:t>Class</w:t>
+      </w:r>
+      <w:r>
+        <w:rPr>
+          <w:rFonts w:hint="cs"/>
+          <w:rtl/>
+          <w:lang w:bidi="ar-EG"/>
+        </w:rPr>
+        <w:t xml:space="preserve"> وتخليه يورث</w:t>
+      </w:r>
+      <w:r>
+        <w:rPr>
+          <w:rFonts w:hint="cs"/>
+          <w:rtl/>
+          <w:lang w:bidi="ar-EG"/>
+        </w:rPr>
+        <w:t xml:space="preserve"> من  </w:t>
+      </w:r>
+      <w:r>
+        <w:rPr>
+          <w:lang w:bidi="ar-EG"/>
+        </w:rPr>
+        <w:t xml:space="preserve">food </w:t>
+      </w:r>
+      <w:r>
+        <w:rPr>
+          <w:rFonts w:hint="cs"/>
+          <w:rtl/>
+          <w:lang w:bidi="ar-EG"/>
+        </w:rPr>
+        <w:t xml:space="preserve"> </w:t>
+      </w:r>
+    </w:p>
+    <w:p>
+      <w:pPr>
+        <w:pStyle w:val="ListParagraph"/>
+        <w:bidi/>
+        <w:rPr>
+          <w:rtl/>
+          <w:lang w:bidi="ar-EG"/>
+        </w:rPr>
+      </w:pPr>
+      <w:r>
+        <w:rPr>
+          <w:rFonts w:hint="cs"/>
+          <w:rtl/>
+          <w:lang w:bidi="ar-EG"/>
+        </w:rPr>
+        <w:t xml:space="preserve"> وتبعت </w:t>
+      </w:r>
+      <w:r>
+        <w:rPr>
+          <w:lang w:bidi="ar-EG"/>
+        </w:rPr>
+        <w:t xml:space="preserve">object </w:t>
+      </w:r>
+      <w:r>
+        <w:rPr>
+          <w:rFonts w:hint="cs"/>
+          <w:rtl/>
+          <w:lang w:bidi="ar-EG"/>
+        </w:rPr>
+        <w:t xml:space="preserve"> من ال </w:t>
+      </w:r>
+      <w:r>
+        <w:rPr>
+          <w:lang w:bidi="ar-EG"/>
+        </w:rPr>
+        <w:t>class</w:t>
+      </w:r>
+      <w:r>
+        <w:rPr>
+          <w:rFonts w:hint="cs"/>
+          <w:rtl/>
+          <w:lang w:bidi="ar-EG"/>
+        </w:rPr>
+        <w:t xml:space="preserve"> دة ل</w:t>
+      </w:r>
+      <w:r>
+        <w:rPr>
+          <w:lang w:bidi="ar-EG"/>
+        </w:rPr>
+        <w:t xml:space="preserve">eat </w:t>
+      </w:r>
+      <w:r>
+        <w:rPr>
+          <w:rFonts w:hint="cs"/>
+          <w:rtl/>
+          <w:lang w:bidi="ar-EG"/>
+        </w:rPr>
+        <w:t xml:space="preserve"> . </w:t>
+      </w:r>
+    </w:p>
+    <w:p>
+      <w:pPr>
+        <w:pStyle w:val="ListParagraph"/>
+        <w:bidi/>
+        <w:rPr>
+          <w:rtl/>
+          <w:lang w:bidi="ar-EG"/>
+        </w:rPr>
+      </w:pPr>
+    </w:p>
+    <w:p>
+      <w:pPr>
+        <w:pStyle w:val="ListParagraph"/>
+        <w:numPr>
+          <w:ilvl w:val="0"/>
+          <w:numId w:val="41"/>
+        </w:numPr>
+        <w:bidi/>
+        <w:rPr>
+          <w:b/>
+          <w:bCs/>
+          <w:lang w:bidi="ar-EG"/>
+        </w:rPr>
+      </w:pPr>
+      <w:r>
+        <w:rPr>
+          <w:rFonts w:hint="cs"/>
+          <w:rtl/>
+          <w:lang w:bidi="ar-EG"/>
+        </w:rPr>
+        <w:t>ف خلى لسوال دة ف دماغك دايما :</w:t>
+      </w:r>
+    </w:p>
+    <w:p>
+      <w:pPr>
+        <w:pStyle w:val="ListParagraph"/>
+        <w:numPr>
+          <w:ilvl w:val="0"/>
+          <w:numId w:val="41"/>
+        </w:numPr>
+        <w:bidi/>
+        <w:rPr>
+          <w:b/>
+          <w:bCs/>
+          <w:lang w:bidi="ar-EG"/>
+        </w:rPr>
+      </w:pPr>
+      <w:r>
+        <w:rPr>
+          <w:rFonts w:hint="cs"/>
+          <w:rtl/>
+          <w:lang w:bidi="ar-EG"/>
+        </w:rPr>
+        <w:t>اعتمد على</w:t>
+      </w:r>
+      <w:r>
+        <w:rPr>
+          <w:lang w:bidi="ar-EG"/>
+        </w:rPr>
+        <w:t xml:space="preserve"> abstraction </w:t>
+      </w:r>
+      <w:r>
+        <w:rPr>
+          <w:rFonts w:hint="cs"/>
+          <w:rtl/>
+          <w:lang w:bidi="ar-EG"/>
+        </w:rPr>
+        <w:t xml:space="preserve"> ومتعتمدش على  </w:t>
+      </w:r>
+      <w:r>
+        <w:rPr>
+          <w:lang w:bidi="ar-EG"/>
+        </w:rPr>
+        <w:t xml:space="preserve">concrete class </w:t>
+      </w:r>
+      <w:r>
+        <w:rPr>
+          <w:rFonts w:hint="cs"/>
+          <w:rtl/>
+          <w:lang w:bidi="ar-EG"/>
+        </w:rPr>
+        <w:t>.</w:t>
+      </w:r>
+    </w:p>
+    <w:p>
+      <w:pPr>
+        <w:pStyle w:val="ListParagraph"/>
+        <w:bidi/>
+        <w:rPr>
+          <w:rtl/>
+          <w:lang w:bidi="ar-EG"/>
+        </w:rPr>
+      </w:pPr>
+      <w:r>
+        <w:rPr>
+          <w:rFonts w:hint="cs"/>
+          <w:rtl/>
+          <w:lang w:bidi="ar-EG"/>
+        </w:rPr>
+        <w:t xml:space="preserve">وبقصد بكلمه يعتمد على يعنى  بيستخدام جواه </w:t>
+      </w:r>
+      <w:r>
+        <w:rPr>
+          <w:rFonts w:hint="cs"/>
+          <w:rtl/>
+          <w:lang w:bidi="ar-EG"/>
+        </w:rPr>
+        <w:t xml:space="preserve">. </w:t>
+      </w:r>
+    </w:p>
+    <w:p>
+      <w:pPr>
+        <w:pStyle w:val="ListParagraph"/>
+        <w:bidi/>
+        <w:rPr>
+          <w:rFonts w:hint="cs"/>
+          <w:rtl/>
+          <w:lang w:bidi="ar-EG"/>
+        </w:rPr>
+      </w:pPr>
+    </w:p>
+    <w:p>
+      <w:pPr>
+        <w:pStyle w:val="ListParagraph"/>
+        <w:numPr>
+          <w:ilvl w:val="0"/>
+          <w:numId w:val="41"/>
+        </w:numPr>
+        <w:bidi/>
+        <w:rPr>
+          <w:rFonts w:hint="cs"/>
+          <w:lang w:bidi="ar-EG"/>
+        </w:rPr>
+      </w:pPr>
+      <w:r>
+        <w:rPr>
+          <w:rFonts w:hint="cs"/>
+          <w:rtl/>
+          <w:lang w:bidi="ar-EG"/>
+        </w:rPr>
+        <w:t xml:space="preserve">الميزة لما اخلى ال </w:t>
+      </w:r>
+      <w:r>
+        <w:rPr>
+          <w:lang w:bidi="ar-EG"/>
+        </w:rPr>
+        <w:t xml:space="preserve">class </w:t>
+      </w:r>
+      <w:r>
+        <w:rPr>
+          <w:rFonts w:hint="cs"/>
+          <w:rtl/>
+          <w:lang w:bidi="ar-EG"/>
+        </w:rPr>
+        <w:t xml:space="preserve"> بتاعى يعتمد على  </w:t>
+      </w:r>
+      <w:r>
+        <w:rPr>
+          <w:lang w:bidi="ar-EG"/>
+        </w:rPr>
+        <w:t xml:space="preserve">abstraction </w:t>
+      </w:r>
+      <w:r>
+        <w:rPr>
+          <w:rFonts w:hint="cs"/>
+          <w:rtl/>
+          <w:lang w:bidi="ar-EG"/>
+        </w:rPr>
+        <w:t xml:space="preserve">  ان </w:t>
+      </w:r>
+    </w:p>
+    <w:p>
+      <w:pPr>
+        <w:pStyle w:val="ListParagraph"/>
+        <w:bidi/>
+        <w:rPr>
+          <w:rFonts w:hint="cs"/>
+          <w:rtl/>
+          <w:lang w:bidi="ar-EG"/>
+        </w:rPr>
+      </w:pPr>
+      <w:r>
+        <w:rPr>
+          <w:rFonts w:hint="cs"/>
+          <w:rtl/>
+          <w:lang w:bidi="ar-EG"/>
+        </w:rPr>
+        <w:t xml:space="preserve">اخلى ال </w:t>
+      </w:r>
+      <w:r>
+        <w:rPr>
+          <w:lang w:bidi="ar-EG"/>
+        </w:rPr>
+        <w:t xml:space="preserve">design </w:t>
+      </w:r>
+      <w:r>
+        <w:rPr>
+          <w:rFonts w:hint="cs"/>
+          <w:rtl/>
+          <w:lang w:bidi="ar-EG"/>
+        </w:rPr>
+        <w:t xml:space="preserve"> بتاعى </w:t>
+      </w:r>
+      <w:r>
+        <w:rPr>
+          <w:lang w:bidi="ar-EG"/>
+        </w:rPr>
+        <w:t>fixable</w:t>
+      </w:r>
+      <w:r>
+        <w:rPr>
+          <w:rFonts w:hint="cs"/>
+          <w:rtl/>
+          <w:lang w:bidi="ar-EG"/>
+        </w:rPr>
+        <w:t xml:space="preserve"> يعنى اى حد ف الدنيا يقدر  </w:t>
+      </w:r>
+    </w:p>
+    <w:p>
+      <w:pPr>
+        <w:pStyle w:val="ListParagraph"/>
+        <w:bidi/>
+        <w:rPr>
+          <w:rtl/>
+          <w:lang w:bidi="ar-EG"/>
+        </w:rPr>
+      </w:pPr>
+      <w:r>
+        <w:rPr>
+          <w:rFonts w:hint="cs"/>
+          <w:rtl/>
+          <w:lang w:bidi="ar-EG"/>
+        </w:rPr>
+        <w:t xml:space="preserve">يضيف </w:t>
+      </w:r>
+      <w:r>
+        <w:rPr>
+          <w:lang w:bidi="ar-EG"/>
+        </w:rPr>
+        <w:t xml:space="preserve">future </w:t>
+      </w:r>
+      <w:r>
+        <w:rPr>
+          <w:rFonts w:hint="cs"/>
+          <w:rtl/>
+          <w:lang w:bidi="ar-EG"/>
+        </w:rPr>
+        <w:t xml:space="preserve"> جديدة من غير مرجع اغير او اضيف حاجة ف </w:t>
+      </w:r>
+      <w:r>
+        <w:rPr>
+          <w:lang w:bidi="ar-EG"/>
+        </w:rPr>
+        <w:t xml:space="preserve">class </w:t>
+      </w:r>
+      <w:r>
+        <w:rPr>
+          <w:rFonts w:hint="cs"/>
+          <w:rtl/>
+          <w:lang w:bidi="ar-EG"/>
+        </w:rPr>
+        <w:t xml:space="preserve"> كات الى عملته . </w:t>
+      </w:r>
+    </w:p>
+    <w:p>
+      <w:pPr>
+        <w:pStyle w:val="ListParagraph"/>
+        <w:bidi/>
+        <w:rPr>
+          <w:rtl/>
+          <w:lang w:bidi="ar-EG"/>
+        </w:rPr>
+      </w:pPr>
+    </w:p>
+    <w:p>
+      <w:pPr>
+        <w:pStyle w:val="ListParagraph"/>
+        <w:numPr>
+          <w:ilvl w:val="0"/>
+          <w:numId w:val="41"/>
+        </w:numPr>
+        <w:bidi/>
+        <w:rPr>
+          <w:rFonts w:hint="cs"/>
+          <w:rtl/>
+          <w:lang w:bidi="ar-EG"/>
+        </w:rPr>
+      </w:pPr>
+      <w:r>
+        <w:rPr>
+          <w:rFonts w:hint="cs"/>
+          <w:rtl/>
+          <w:lang w:bidi="ar-EG"/>
+        </w:rPr>
+        <w:t xml:space="preserve">وللصراحه   الموضع بقى </w:t>
+      </w:r>
+      <w:r>
+        <w:rPr>
+          <w:lang w:bidi="ar-EG"/>
+        </w:rPr>
+        <w:t xml:space="preserve">flexible </w:t>
+      </w:r>
+      <w:r>
+        <w:rPr>
+          <w:rFonts w:hint="cs"/>
+          <w:rtl/>
+          <w:lang w:bidi="ar-EG"/>
+        </w:rPr>
+        <w:t xml:space="preserve"> بس ي</w:t>
+      </w:r>
+      <w:r>
+        <w:rPr>
+          <w:rFonts w:hint="cs"/>
+          <w:rtl/>
+          <w:lang w:bidi="ar-EG"/>
+        </w:rPr>
+        <w:t xml:space="preserve">قى فيه سكه  من التعقيد  بس مش مشكله . كل الشرح الى جاى  هيكون فيه شويه  تعقيد  بس  عشان اقدر اخلى الكود بتاعى </w:t>
+      </w:r>
+      <w:r>
+        <w:rPr>
+          <w:lang w:bidi="ar-EG"/>
+        </w:rPr>
+        <w:t xml:space="preserve">flexible </w:t>
+      </w:r>
+      <w:r>
+        <w:rPr>
+          <w:rFonts w:hint="cs"/>
+          <w:rtl/>
+          <w:lang w:bidi="ar-EG"/>
+        </w:rPr>
+        <w:t xml:space="preserve"> . </w:t>
+      </w:r>
+      <w:r>
+        <w:rPr>
+          <w:rFonts w:hint="cs"/>
+          <w:rtl/>
+          <w:lang w:bidi="ar-EG"/>
+        </w:rPr>
+        <w:t xml:space="preserve">ف  معظم او كل الحلول الى هنشفها بعد كدة ان اضيف </w:t>
+      </w:r>
+      <w:r>
+        <w:rPr>
+          <w:lang w:bidi="ar-EG"/>
+        </w:rPr>
+        <w:t>class</w:t>
+      </w:r>
+      <w:r>
+        <w:rPr>
+          <w:rFonts w:hint="cs"/>
+          <w:rtl/>
+          <w:lang w:bidi="ar-EG"/>
+        </w:rPr>
+        <w:t xml:space="preserve"> او </w:t>
+      </w:r>
+      <w:r>
+        <w:rPr>
+          <w:lang w:bidi="ar-EG"/>
+        </w:rPr>
+        <w:t xml:space="preserve">interface </w:t>
+      </w:r>
+      <w:r>
+        <w:rPr>
+          <w:rFonts w:hint="cs"/>
+          <w:rtl/>
+          <w:lang w:bidi="ar-EG"/>
+        </w:rPr>
+        <w:t xml:space="preserve"> . </w:t>
+      </w:r>
+    </w:p>
+    <w:p>
+      <w:pPr>
+        <w:pStyle w:val="ListParagraph"/>
+        <w:bidi/>
+        <w:rPr>
+          <w:rFonts w:hint="cs"/>
+          <w:b/>
+          <w:bCs/>
+          <w:rtl/>
+          <w:lang w:bidi="ar-EG"/>
+        </w:rPr>
+      </w:pPr>
+    </w:p>
+    <w:p>
+      <w:pPr>
+        <w:pStyle w:val="Heading1"/>
+        <w:rPr>
+          <w:rFonts w:hint="cs"/>
+          <w:lang w:bidi="ar-EG"/>
+        </w:rPr>
+      </w:pPr>
+      <w:r>
+        <w:rPr>
+          <w:lang w:bidi="ar-EG"/>
+        </w:rPr>
+        <w:t xml:space="preserve">4 – </w:t>
+      </w:r>
+      <w:r>
+        <w:rPr>
+          <w:lang w:bidi="ar-EG"/>
+        </w:rPr>
+        <w:t>What</w:t>
+      </w:r>
+      <w:r>
+        <w:rPr>
+          <w:lang w:bidi="ar-EG"/>
+        </w:rPr>
+        <w:t xml:space="preserve"> is step to make </w:t>
+      </w:r>
+      <w:r>
+        <w:rPr>
+          <w:lang w:bidi="ar-EG"/>
+        </w:rPr>
+        <w:t xml:space="preserve">class depend on </w:t>
+      </w:r>
+      <w:proofErr w:type="gramStart"/>
+      <w:r>
+        <w:rPr>
+          <w:lang w:bidi="ar-EG"/>
+        </w:rPr>
+        <w:t>interface  not</w:t>
+      </w:r>
+      <w:proofErr w:type="gramEnd"/>
+      <w:r>
+        <w:rPr>
+          <w:lang w:bidi="ar-EG"/>
+        </w:rPr>
+        <w:t xml:space="preserve"> implementation .</w:t>
+      </w:r>
+    </w:p>
+    <w:p>
+      <w:pPr>
+        <w:rPr>
+          <w:rtl/>
+          <w:lang w:bidi="ar-EG"/>
+        </w:rPr>
+      </w:pPr>
+    </w:p>
+    <w:p>
+      <w:pPr>
+        <w:bidi/>
+        <w:rPr>
+          <w:rtl/>
+          <w:lang w:bidi="ar-EG"/>
+        </w:rPr>
+      </w:pPr>
+      <w:bookmarkStart w:id="3" w:name="_GoBack"/>
+      <w:bookmarkEnd w:id="3"/>
+    </w:p>
+    <w:p>
+      <w:pPr>
+        <w:rPr>
+          <w:rtl/>
+          <w:lang w:bidi="ar-EG"/>
+        </w:rPr>
+      </w:pPr>
+    </w:p>
+    <w:p>
+      <w:pPr>
+        <w:bidi/>
+        <w:rPr>
+          <w:rtl/>
+          <w:lang w:bidi="ar-EG"/>
+        </w:rPr>
+      </w:pPr>
+    </w:p>
+    <w:p>
+      <w:pPr>
+        <w:rPr>
+          <w:rtl/>
+          <w:lang w:bidi="ar-EG"/>
+        </w:rPr>
+      </w:pPr>
+    </w:p>
+    <w:p>
+      <w:pPr>
+        <w:rPr>
+          <w:rtl/>
+          <w:lang w:bidi="ar-EG"/>
+        </w:rPr>
+      </w:pPr>
+    </w:p>
+    <w:p>
+      <w:pPr>
+        <w:rPr>
+          <w:rtl/>
+          <w:lang w:bidi="ar-EG"/>
+        </w:rPr>
+      </w:pPr>
+      <w:r>
+        <w:rPr>
+          <w:rFonts w:cs="Arial" w:hint="cs"/>
+          <w:rtl/>
+          <w:lang w:bidi="ar-EG"/>
+        </w:rPr>
+        <w:lastRenderedPageBreak/>
+        <w:t xml:space="preserve"> </w:t>
+      </w:r>
     </w:p>
     <w:p>
       <w:pPr>
@@ -8102,7 +10245,7 @@
       </w:pPr>
     </w:p>
     <w:sectPr>
-      <w:footerReference w:type="default" r:id="rId15"/>
+      <w:footerReference w:type="default" r:id="rId18"/>
       <w:pgSz w:w="12240" w:h="15840"/>
       <w:pgMar w:top="1440" w:right="1440" w:bottom="1440" w:left="1440" w:header="720" w:footer="720" w:gutter="0"/>
       <w:pgBorders w:offsetFrom="page">
@@ -8328,7 +10471,7 @@
               <w:sz w:val="18"/>
               <w:szCs w:val="18"/>
             </w:rPr>
-            <w:t>6</w:t>
+            <w:t>7</w:t>
           </w:r>
           <w:r>
             <w:rPr>
@@ -10208,6 +12351,119 @@
     </w:lvl>
   </w:abstractNum>
   <w:abstractNum w:abstractNumId="17">
+    <w:nsid w:val="3B515767"/>
+    <w:multiLevelType w:val="hybridMultilevel"/>
+    <w:tmpl w:val="944CC5A4"/>
+    <w:lvl w:ilvl="0" w:tplc="4E101E34">
+      <w:start w:val="1"/>
+      <w:numFmt w:val="bullet"/>
+      <w:lvlText w:val="-"/>
+      <w:lvlJc w:val="left"/>
+      <w:pPr>
+        <w:ind w:left="1665" w:hanging="360"/>
+      </w:pPr>
+      <w:rPr>
+        <w:rFonts w:ascii="Arial" w:eastAsiaTheme="minorEastAsia" w:hAnsi="Arial" w:cs="Arial" w:hint="default"/>
+      </w:rPr>
+    </w:lvl>
+    <w:lvl w:ilvl="1" w:tplc="04090003" w:tentative="1">
+      <w:start w:val="1"/>
+      <w:numFmt w:val="bullet"/>
+      <w:lvlText w:val="o"/>
+      <w:lvlJc w:val="left"/>
+      <w:pPr>
+        <w:ind w:left="1500" w:hanging="360"/>
+      </w:pPr>
+      <w:rPr>
+        <w:rFonts w:ascii="Courier New" w:hAnsi="Courier New" w:cs="Courier New" w:hint="default"/>
+      </w:rPr>
+    </w:lvl>
+    <w:lvl w:ilvl="2" w:tplc="04090005" w:tentative="1">
+      <w:start w:val="1"/>
+      <w:numFmt w:val="bullet"/>
+      <w:lvlText w:val=""/>
+      <w:lvlJc w:val="left"/>
+      <w:pPr>
+        <w:ind w:left="2220" w:hanging="360"/>
+      </w:pPr>
+      <w:rPr>
+        <w:rFonts w:ascii="Wingdings" w:hAnsi="Wingdings" w:hint="default"/>
+      </w:rPr>
+    </w:lvl>
+    <w:lvl w:ilvl="3" w:tplc="04090001" w:tentative="1">
+      <w:start w:val="1"/>
+      <w:numFmt w:val="bullet"/>
+      <w:lvlText w:val=""/>
+      <w:lvlJc w:val="left"/>
+      <w:pPr>
+        <w:ind w:left="2940" w:hanging="360"/>
+      </w:pPr>
+      <w:rPr>
+        <w:rFonts w:ascii="Symbol" w:hAnsi="Symbol" w:hint="default"/>
+      </w:rPr>
+    </w:lvl>
+    <w:lvl w:ilvl="4" w:tplc="04090003" w:tentative="1">
+      <w:start w:val="1"/>
+      <w:numFmt w:val="bullet"/>
+      <w:lvlText w:val="o"/>
+      <w:lvlJc w:val="left"/>
+      <w:pPr>
+        <w:ind w:left="3660" w:hanging="360"/>
+      </w:pPr>
+      <w:rPr>
+        <w:rFonts w:ascii="Courier New" w:hAnsi="Courier New" w:cs="Courier New" w:hint="default"/>
+      </w:rPr>
+    </w:lvl>
+    <w:lvl w:ilvl="5" w:tplc="04090005" w:tentative="1">
+      <w:start w:val="1"/>
+      <w:numFmt w:val="bullet"/>
+      <w:lvlText w:val=""/>
+      <w:lvlJc w:val="left"/>
+      <w:pPr>
+        <w:ind w:left="4380" w:hanging="360"/>
+      </w:pPr>
+      <w:rPr>
+        <w:rFonts w:ascii="Wingdings" w:hAnsi="Wingdings" w:hint="default"/>
+      </w:rPr>
+    </w:lvl>
+    <w:lvl w:ilvl="6" w:tplc="04090001" w:tentative="1">
+      <w:start w:val="1"/>
+      <w:numFmt w:val="bullet"/>
+      <w:lvlText w:val=""/>
+      <w:lvlJc w:val="left"/>
+      <w:pPr>
+        <w:ind w:left="5100" w:hanging="360"/>
+      </w:pPr>
+      <w:rPr>
+        <w:rFonts w:ascii="Symbol" w:hAnsi="Symbol" w:hint="default"/>
+      </w:rPr>
+    </w:lvl>
+    <w:lvl w:ilvl="7" w:tplc="04090003" w:tentative="1">
+      <w:start w:val="1"/>
+      <w:numFmt w:val="bullet"/>
+      <w:lvlText w:val="o"/>
+      <w:lvlJc w:val="left"/>
+      <w:pPr>
+        <w:ind w:left="5820" w:hanging="360"/>
+      </w:pPr>
+      <w:rPr>
+        <w:rFonts w:ascii="Courier New" w:hAnsi="Courier New" w:cs="Courier New" w:hint="default"/>
+      </w:rPr>
+    </w:lvl>
+    <w:lvl w:ilvl="8" w:tplc="04090005" w:tentative="1">
+      <w:start w:val="1"/>
+      <w:numFmt w:val="bullet"/>
+      <w:lvlText w:val=""/>
+      <w:lvlJc w:val="left"/>
+      <w:pPr>
+        <w:ind w:left="6540" w:hanging="360"/>
+      </w:pPr>
+      <w:rPr>
+        <w:rFonts w:ascii="Wingdings" w:hAnsi="Wingdings" w:hint="default"/>
+      </w:rPr>
+    </w:lvl>
+  </w:abstractNum>
+  <w:abstractNum w:abstractNumId="18">
     <w:nsid w:val="3C4F6814"/>
     <w:multiLevelType w:val="hybridMultilevel"/>
     <w:tmpl w:val="075A7B82"/>
@@ -10319,7 +12575,7 @@
       </w:rPr>
     </w:lvl>
   </w:abstractNum>
-  <w:abstractNum w:abstractNumId="18">
+  <w:abstractNum w:abstractNumId="19">
     <w:nsid w:val="3C6F2AE5"/>
     <w:multiLevelType w:val="hybridMultilevel"/>
     <w:tmpl w:val="4C7EF4F6"/>
@@ -10408,7 +12664,120 @@
       </w:pPr>
     </w:lvl>
   </w:abstractNum>
-  <w:abstractNum w:abstractNumId="19">
+  <w:abstractNum w:abstractNumId="20">
+    <w:nsid w:val="42532E1F"/>
+    <w:multiLevelType w:val="hybridMultilevel"/>
+    <w:tmpl w:val="2536FB3C"/>
+    <w:lvl w:ilvl="0" w:tplc="4E101E34">
+      <w:start w:val="1"/>
+      <w:numFmt w:val="bullet"/>
+      <w:lvlText w:val="-"/>
+      <w:lvlJc w:val="left"/>
+      <w:pPr>
+        <w:ind w:left="1605" w:hanging="360"/>
+      </w:pPr>
+      <w:rPr>
+        <w:rFonts w:ascii="Arial" w:eastAsiaTheme="minorEastAsia" w:hAnsi="Arial" w:cs="Arial" w:hint="default"/>
+      </w:rPr>
+    </w:lvl>
+    <w:lvl w:ilvl="1" w:tplc="04090003" w:tentative="1">
+      <w:start w:val="1"/>
+      <w:numFmt w:val="bullet"/>
+      <w:lvlText w:val="o"/>
+      <w:lvlJc w:val="left"/>
+      <w:pPr>
+        <w:ind w:left="1440" w:hanging="360"/>
+      </w:pPr>
+      <w:rPr>
+        <w:rFonts w:ascii="Courier New" w:hAnsi="Courier New" w:cs="Courier New" w:hint="default"/>
+      </w:rPr>
+    </w:lvl>
+    <w:lvl w:ilvl="2" w:tplc="04090005" w:tentative="1">
+      <w:start w:val="1"/>
+      <w:numFmt w:val="bullet"/>
+      <w:lvlText w:val=""/>
+      <w:lvlJc w:val="left"/>
+      <w:pPr>
+        <w:ind w:left="2160" w:hanging="360"/>
+      </w:pPr>
+      <w:rPr>
+        <w:rFonts w:ascii="Wingdings" w:hAnsi="Wingdings" w:hint="default"/>
+      </w:rPr>
+    </w:lvl>
+    <w:lvl w:ilvl="3" w:tplc="04090001" w:tentative="1">
+      <w:start w:val="1"/>
+      <w:numFmt w:val="bullet"/>
+      <w:lvlText w:val=""/>
+      <w:lvlJc w:val="left"/>
+      <w:pPr>
+        <w:ind w:left="2880" w:hanging="360"/>
+      </w:pPr>
+      <w:rPr>
+        <w:rFonts w:ascii="Symbol" w:hAnsi="Symbol" w:hint="default"/>
+      </w:rPr>
+    </w:lvl>
+    <w:lvl w:ilvl="4" w:tplc="04090003" w:tentative="1">
+      <w:start w:val="1"/>
+      <w:numFmt w:val="bullet"/>
+      <w:lvlText w:val="o"/>
+      <w:lvlJc w:val="left"/>
+      <w:pPr>
+        <w:ind w:left="3600" w:hanging="360"/>
+      </w:pPr>
+      <w:rPr>
+        <w:rFonts w:ascii="Courier New" w:hAnsi="Courier New" w:cs="Courier New" w:hint="default"/>
+      </w:rPr>
+    </w:lvl>
+    <w:lvl w:ilvl="5" w:tplc="04090005" w:tentative="1">
+      <w:start w:val="1"/>
+      <w:numFmt w:val="bullet"/>
+      <w:lvlText w:val=""/>
+      <w:lvlJc w:val="left"/>
+      <w:pPr>
+        <w:ind w:left="4320" w:hanging="360"/>
+      </w:pPr>
+      <w:rPr>
+        <w:rFonts w:ascii="Wingdings" w:hAnsi="Wingdings" w:hint="default"/>
+      </w:rPr>
+    </w:lvl>
+    <w:lvl w:ilvl="6" w:tplc="04090001" w:tentative="1">
+      <w:start w:val="1"/>
+      <w:numFmt w:val="bullet"/>
+      <w:lvlText w:val=""/>
+      <w:lvlJc w:val="left"/>
+      <w:pPr>
+        <w:ind w:left="5040" w:hanging="360"/>
+      </w:pPr>
+      <w:rPr>
+        <w:rFonts w:ascii="Symbol" w:hAnsi="Symbol" w:hint="default"/>
+      </w:rPr>
+    </w:lvl>
+    <w:lvl w:ilvl="7" w:tplc="04090003" w:tentative="1">
+      <w:start w:val="1"/>
+      <w:numFmt w:val="bullet"/>
+      <w:lvlText w:val="o"/>
+      <w:lvlJc w:val="left"/>
+      <w:pPr>
+        <w:ind w:left="5760" w:hanging="360"/>
+      </w:pPr>
+      <w:rPr>
+        <w:rFonts w:ascii="Courier New" w:hAnsi="Courier New" w:cs="Courier New" w:hint="default"/>
+      </w:rPr>
+    </w:lvl>
+    <w:lvl w:ilvl="8" w:tplc="04090005" w:tentative="1">
+      <w:start w:val="1"/>
+      <w:numFmt w:val="bullet"/>
+      <w:lvlText w:val=""/>
+      <w:lvlJc w:val="left"/>
+      <w:pPr>
+        <w:ind w:left="6480" w:hanging="360"/>
+      </w:pPr>
+      <w:rPr>
+        <w:rFonts w:ascii="Wingdings" w:hAnsi="Wingdings" w:hint="default"/>
+      </w:rPr>
+    </w:lvl>
+  </w:abstractNum>
+  <w:abstractNum w:abstractNumId="21">
     <w:nsid w:val="42C6575C"/>
     <w:multiLevelType w:val="hybridMultilevel"/>
     <w:tmpl w:val="B10A56FA"/>
@@ -10497,7 +12866,7 @@
       </w:pPr>
     </w:lvl>
   </w:abstractNum>
-  <w:abstractNum w:abstractNumId="20">
+  <w:abstractNum w:abstractNumId="22">
     <w:nsid w:val="46CF3569"/>
     <w:multiLevelType w:val="hybridMultilevel"/>
     <w:tmpl w:val="688898CC"/>
@@ -10637,7 +13006,96 @@
       </w:rPr>
     </w:lvl>
   </w:abstractNum>
-  <w:abstractNum w:abstractNumId="21">
+  <w:abstractNum w:abstractNumId="23">
+    <w:nsid w:val="4BBE7F55"/>
+    <w:multiLevelType w:val="hybridMultilevel"/>
+    <w:tmpl w:val="8EC2102A"/>
+    <w:lvl w:ilvl="0" w:tplc="41861D2E">
+      <w:start w:val="1"/>
+      <w:numFmt w:val="decimal"/>
+      <w:lvlText w:val="%1-"/>
+      <w:lvlJc w:val="left"/>
+      <w:pPr>
+        <w:ind w:left="720" w:hanging="360"/>
+      </w:pPr>
+      <w:rPr>
+        <w:rFonts w:hint="default"/>
+      </w:rPr>
+    </w:lvl>
+    <w:lvl w:ilvl="1" w:tplc="04090019" w:tentative="1">
+      <w:start w:val="1"/>
+      <w:numFmt w:val="lowerLetter"/>
+      <w:lvlText w:val="%2."/>
+      <w:lvlJc w:val="left"/>
+      <w:pPr>
+        <w:ind w:left="1440" w:hanging="360"/>
+      </w:pPr>
+    </w:lvl>
+    <w:lvl w:ilvl="2" w:tplc="0409001B" w:tentative="1">
+      <w:start w:val="1"/>
+      <w:numFmt w:val="lowerRoman"/>
+      <w:lvlText w:val="%3."/>
+      <w:lvlJc w:val="right"/>
+      <w:pPr>
+        <w:ind w:left="2160" w:hanging="180"/>
+      </w:pPr>
+    </w:lvl>
+    <w:lvl w:ilvl="3" w:tplc="0409000F" w:tentative="1">
+      <w:start w:val="1"/>
+      <w:numFmt w:val="decimal"/>
+      <w:lvlText w:val="%4."/>
+      <w:lvlJc w:val="left"/>
+      <w:pPr>
+        <w:ind w:left="2880" w:hanging="360"/>
+      </w:pPr>
+    </w:lvl>
+    <w:lvl w:ilvl="4" w:tplc="04090019" w:tentative="1">
+      <w:start w:val="1"/>
+      <w:numFmt w:val="lowerLetter"/>
+      <w:lvlText w:val="%5."/>
+      <w:lvlJc w:val="left"/>
+      <w:pPr>
+        <w:ind w:left="3600" w:hanging="360"/>
+      </w:pPr>
+    </w:lvl>
+    <w:lvl w:ilvl="5" w:tplc="0409001B" w:tentative="1">
+      <w:start w:val="1"/>
+      <w:numFmt w:val="lowerRoman"/>
+      <w:lvlText w:val="%6."/>
+      <w:lvlJc w:val="right"/>
+      <w:pPr>
+        <w:ind w:left="4320" w:hanging="180"/>
+      </w:pPr>
+    </w:lvl>
+    <w:lvl w:ilvl="6" w:tplc="0409000F" w:tentative="1">
+      <w:start w:val="1"/>
+      <w:numFmt w:val="decimal"/>
+      <w:lvlText w:val="%7."/>
+      <w:lvlJc w:val="left"/>
+      <w:pPr>
+        <w:ind w:left="5040" w:hanging="360"/>
+      </w:pPr>
+    </w:lvl>
+    <w:lvl w:ilvl="7" w:tplc="04090019" w:tentative="1">
+      <w:start w:val="1"/>
+      <w:numFmt w:val="lowerLetter"/>
+      <w:lvlText w:val="%8."/>
+      <w:lvlJc w:val="left"/>
+      <w:pPr>
+        <w:ind w:left="5760" w:hanging="360"/>
+      </w:pPr>
+    </w:lvl>
+    <w:lvl w:ilvl="8" w:tplc="0409001B" w:tentative="1">
+      <w:start w:val="1"/>
+      <w:numFmt w:val="lowerRoman"/>
+      <w:lvlText w:val="%9."/>
+      <w:lvlJc w:val="right"/>
+      <w:pPr>
+        <w:ind w:left="6480" w:hanging="180"/>
+      </w:pPr>
+    </w:lvl>
+  </w:abstractNum>
+  <w:abstractNum w:abstractNumId="24">
     <w:nsid w:val="53CD2DFC"/>
     <w:multiLevelType w:val="hybridMultilevel"/>
     <w:tmpl w:val="556C9660"/>
@@ -10750,7 +13208,7 @@
       </w:rPr>
     </w:lvl>
   </w:abstractNum>
-  <w:abstractNum w:abstractNumId="22">
+  <w:abstractNum w:abstractNumId="25">
     <w:nsid w:val="586155A0"/>
     <w:multiLevelType w:val="multilevel"/>
     <w:tmpl w:val="28C697A0"/>
@@ -10863,7 +13321,7 @@
       </w:rPr>
     </w:lvl>
   </w:abstractNum>
-  <w:abstractNum w:abstractNumId="23">
+  <w:abstractNum w:abstractNumId="26">
     <w:nsid w:val="5BCE2D20"/>
     <w:multiLevelType w:val="hybridMultilevel"/>
     <w:tmpl w:val="EA1E0B9E"/>
@@ -10952,7 +13410,7 @@
       </w:pPr>
     </w:lvl>
   </w:abstractNum>
-  <w:abstractNum w:abstractNumId="24">
+  <w:abstractNum w:abstractNumId="27">
     <w:nsid w:val="5F091C30"/>
     <w:multiLevelType w:val="hybridMultilevel"/>
     <w:tmpl w:val="E74A93F8"/>
@@ -11092,7 +13550,98 @@
       </w:rPr>
     </w:lvl>
   </w:abstractNum>
-  <w:abstractNum w:abstractNumId="25">
+  <w:abstractNum w:abstractNumId="28">
+    <w:nsid w:val="6137445D"/>
+    <w:multiLevelType w:val="hybridMultilevel"/>
+    <w:tmpl w:val="80D4C22C"/>
+    <w:lvl w:ilvl="0" w:tplc="B76E87A2">
+      <w:start w:val="1"/>
+      <w:numFmt w:val="decimal"/>
+      <w:lvlText w:val="%1-"/>
+      <w:lvlJc w:val="left"/>
+      <w:pPr>
+        <w:ind w:left="720" w:hanging="360"/>
+      </w:pPr>
+      <w:rPr>
+        <w:rFonts w:hint="default"/>
+        <w:b w:val="0"/>
+        <w:bCs w:val="0"/>
+      </w:rPr>
+    </w:lvl>
+    <w:lvl w:ilvl="1" w:tplc="04090019" w:tentative="1">
+      <w:start w:val="1"/>
+      <w:numFmt w:val="lowerLetter"/>
+      <w:lvlText w:val="%2."/>
+      <w:lvlJc w:val="left"/>
+      <w:pPr>
+        <w:ind w:left="1440" w:hanging="360"/>
+      </w:pPr>
+    </w:lvl>
+    <w:lvl w:ilvl="2" w:tplc="0409001B" w:tentative="1">
+      <w:start w:val="1"/>
+      <w:numFmt w:val="lowerRoman"/>
+      <w:lvlText w:val="%3."/>
+      <w:lvlJc w:val="right"/>
+      <w:pPr>
+        <w:ind w:left="2160" w:hanging="180"/>
+      </w:pPr>
+    </w:lvl>
+    <w:lvl w:ilvl="3" w:tplc="0409000F" w:tentative="1">
+      <w:start w:val="1"/>
+      <w:numFmt w:val="decimal"/>
+      <w:lvlText w:val="%4."/>
+      <w:lvlJc w:val="left"/>
+      <w:pPr>
+        <w:ind w:left="2880" w:hanging="360"/>
+      </w:pPr>
+    </w:lvl>
+    <w:lvl w:ilvl="4" w:tplc="04090019" w:tentative="1">
+      <w:start w:val="1"/>
+      <w:numFmt w:val="lowerLetter"/>
+      <w:lvlText w:val="%5."/>
+      <w:lvlJc w:val="left"/>
+      <w:pPr>
+        <w:ind w:left="3600" w:hanging="360"/>
+      </w:pPr>
+    </w:lvl>
+    <w:lvl w:ilvl="5" w:tplc="0409001B" w:tentative="1">
+      <w:start w:val="1"/>
+      <w:numFmt w:val="lowerRoman"/>
+      <w:lvlText w:val="%6."/>
+      <w:lvlJc w:val="right"/>
+      <w:pPr>
+        <w:ind w:left="4320" w:hanging="180"/>
+      </w:pPr>
+    </w:lvl>
+    <w:lvl w:ilvl="6" w:tplc="0409000F" w:tentative="1">
+      <w:start w:val="1"/>
+      <w:numFmt w:val="decimal"/>
+      <w:lvlText w:val="%7."/>
+      <w:lvlJc w:val="left"/>
+      <w:pPr>
+        <w:ind w:left="5040" w:hanging="360"/>
+      </w:pPr>
+    </w:lvl>
+    <w:lvl w:ilvl="7" w:tplc="04090019" w:tentative="1">
+      <w:start w:val="1"/>
+      <w:numFmt w:val="lowerLetter"/>
+      <w:lvlText w:val="%8."/>
+      <w:lvlJc w:val="left"/>
+      <w:pPr>
+        <w:ind w:left="5760" w:hanging="360"/>
+      </w:pPr>
+    </w:lvl>
+    <w:lvl w:ilvl="8" w:tplc="0409001B" w:tentative="1">
+      <w:start w:val="1"/>
+      <w:numFmt w:val="lowerRoman"/>
+      <w:lvlText w:val="%9."/>
+      <w:lvlJc w:val="right"/>
+      <w:pPr>
+        <w:ind w:left="6480" w:hanging="180"/>
+      </w:pPr>
+    </w:lvl>
+  </w:abstractNum>
+  <w:abstractNum w:abstractNumId="29">
     <w:nsid w:val="68F83839"/>
     <w:multiLevelType w:val="hybridMultilevel"/>
     <w:tmpl w:val="FF5C0496"/>
@@ -11205,7 +13754,7 @@
       </w:rPr>
     </w:lvl>
   </w:abstractNum>
-  <w:abstractNum w:abstractNumId="26">
+  <w:abstractNum w:abstractNumId="30">
     <w:nsid w:val="69B74D62"/>
     <w:multiLevelType w:val="hybridMultilevel"/>
     <w:tmpl w:val="BB9E110E"/>
@@ -11318,7 +13867,7 @@
       </w:rPr>
     </w:lvl>
   </w:abstractNum>
-  <w:abstractNum w:abstractNumId="27">
+  <w:abstractNum w:abstractNumId="31">
     <w:nsid w:val="6A0635EE"/>
     <w:multiLevelType w:val="hybridMultilevel"/>
     <w:tmpl w:val="4E4C193A"/>
@@ -11404,7 +13953,7 @@
       </w:pPr>
     </w:lvl>
   </w:abstractNum>
-  <w:abstractNum w:abstractNumId="28">
+  <w:abstractNum w:abstractNumId="32">
     <w:nsid w:val="6CC332DB"/>
     <w:multiLevelType w:val="hybridMultilevel"/>
     <w:tmpl w:val="C110FC2C"/>
@@ -11493,7 +14042,7 @@
       </w:pPr>
     </w:lvl>
   </w:abstractNum>
-  <w:abstractNum w:abstractNumId="29">
+  <w:abstractNum w:abstractNumId="33">
     <w:nsid w:val="6E4239AA"/>
     <w:multiLevelType w:val="hybridMultilevel"/>
     <w:tmpl w:val="A9D4DABE"/>
@@ -11606,7 +14155,7 @@
       </w:rPr>
     </w:lvl>
   </w:abstractNum>
-  <w:abstractNum w:abstractNumId="30">
+  <w:abstractNum w:abstractNumId="34">
     <w:nsid w:val="701B790F"/>
     <w:multiLevelType w:val="hybridMultilevel"/>
     <w:tmpl w:val="4B1CD15C"/>
@@ -11695,7 +14244,7 @@
       </w:pPr>
     </w:lvl>
   </w:abstractNum>
-  <w:abstractNum w:abstractNumId="31">
+  <w:abstractNum w:abstractNumId="35">
     <w:nsid w:val="73652FE0"/>
     <w:multiLevelType w:val="hybridMultilevel"/>
     <w:tmpl w:val="9C3C1A14"/>
@@ -11808,7 +14357,7 @@
       </w:rPr>
     </w:lvl>
   </w:abstractNum>
-  <w:abstractNum w:abstractNumId="32">
+  <w:abstractNum w:abstractNumId="36">
     <w:nsid w:val="76710C03"/>
     <w:multiLevelType w:val="hybridMultilevel"/>
     <w:tmpl w:val="68D40132"/>
@@ -11897,7 +14446,7 @@
       </w:pPr>
     </w:lvl>
   </w:abstractNum>
-  <w:abstractNum w:abstractNumId="33">
+  <w:abstractNum w:abstractNumId="37">
     <w:nsid w:val="76C4151B"/>
     <w:multiLevelType w:val="hybridMultilevel"/>
     <w:tmpl w:val="9E967476"/>
@@ -11983,7 +14532,7 @@
       </w:pPr>
     </w:lvl>
   </w:abstractNum>
-  <w:abstractNum w:abstractNumId="34">
+  <w:abstractNum w:abstractNumId="38">
     <w:nsid w:val="794355E7"/>
     <w:multiLevelType w:val="hybridMultilevel"/>
     <w:tmpl w:val="BD202592"/>
@@ -12072,7 +14621,7 @@
       </w:pPr>
     </w:lvl>
   </w:abstractNum>
-  <w:abstractNum w:abstractNumId="35">
+  <w:abstractNum w:abstractNumId="39">
     <w:nsid w:val="7B1403B0"/>
     <w:multiLevelType w:val="hybridMultilevel"/>
     <w:tmpl w:val="4DEA6FCC"/>
@@ -12212,7 +14761,7 @@
       </w:rPr>
     </w:lvl>
   </w:abstractNum>
-  <w:abstractNum w:abstractNumId="36">
+  <w:abstractNum w:abstractNumId="40">
     <w:nsid w:val="7FEE1FD9"/>
     <w:multiLevelType w:val="hybridMultilevel"/>
     <w:tmpl w:val="A7C23A6C"/>
@@ -12305,7 +14854,7 @@
     <w:abstractNumId w:val="4"/>
   </w:num>
   <w:num w:numId="2">
-    <w:abstractNumId w:val="17"/>
+    <w:abstractNumId w:val="18"/>
   </w:num>
   <w:num w:numId="3">
     <w:abstractNumId w:val="5"/>
@@ -12317,73 +14866,73 @@
     <w:abstractNumId w:val="1"/>
   </w:num>
   <w:num w:numId="6">
-    <w:abstractNumId w:val="26"/>
+    <w:abstractNumId w:val="30"/>
   </w:num>
   <w:num w:numId="7">
-    <w:abstractNumId w:val="21"/>
+    <w:abstractNumId w:val="24"/>
   </w:num>
   <w:num w:numId="8">
-    <w:abstractNumId w:val="33"/>
+    <w:abstractNumId w:val="37"/>
   </w:num>
   <w:num w:numId="9">
-    <w:abstractNumId w:val="31"/>
+    <w:abstractNumId w:val="35"/>
   </w:num>
   <w:num w:numId="10">
     <w:abstractNumId w:val="15"/>
   </w:num>
   <w:num w:numId="11">
-    <w:abstractNumId w:val="22"/>
+    <w:abstractNumId w:val="25"/>
   </w:num>
   <w:num w:numId="12">
     <w:abstractNumId w:val="0"/>
   </w:num>
   <w:num w:numId="13">
-    <w:abstractNumId w:val="35"/>
+    <w:abstractNumId w:val="39"/>
   </w:num>
   <w:num w:numId="14">
-    <w:abstractNumId w:val="24"/>
+    <w:abstractNumId w:val="27"/>
   </w:num>
   <w:num w:numId="15">
     <w:abstractNumId w:val="13"/>
   </w:num>
   <w:num w:numId="16">
-    <w:abstractNumId w:val="20"/>
+    <w:abstractNumId w:val="22"/>
   </w:num>
   <w:num w:numId="17">
     <w:abstractNumId w:val="14"/>
   </w:num>
   <w:num w:numId="18">
-    <w:abstractNumId w:val="28"/>
+    <w:abstractNumId w:val="32"/>
   </w:num>
   <w:num w:numId="19">
     <w:abstractNumId w:val="3"/>
   </w:num>
   <w:num w:numId="20">
-    <w:abstractNumId w:val="19"/>
+    <w:abstractNumId w:val="21"/>
   </w:num>
   <w:num w:numId="21">
     <w:abstractNumId w:val="16"/>
   </w:num>
   <w:num w:numId="22">
-    <w:abstractNumId w:val="30"/>
+    <w:abstractNumId w:val="34"/>
   </w:num>
   <w:num w:numId="23">
     <w:abstractNumId w:val="8"/>
   </w:num>
   <w:num w:numId="24">
-    <w:abstractNumId w:val="32"/>
+    <w:abstractNumId w:val="36"/>
   </w:num>
   <w:num w:numId="25">
     <w:abstractNumId w:val="12"/>
   </w:num>
   <w:num w:numId="26">
-    <w:abstractNumId w:val="18"/>
+    <w:abstractNumId w:val="19"/>
   </w:num>
   <w:num w:numId="27">
     <w:abstractNumId w:val="10"/>
   </w:num>
   <w:num w:numId="28">
-    <w:abstractNumId w:val="27"/>
+    <w:abstractNumId w:val="31"/>
   </w:num>
   <w:num w:numId="29">
     <w:abstractNumId w:val="7"/>
@@ -12395,22 +14944,34 @@
     <w:abstractNumId w:val="2"/>
   </w:num>
   <w:num w:numId="32">
-    <w:abstractNumId w:val="23"/>
+    <w:abstractNumId w:val="26"/>
   </w:num>
   <w:num w:numId="33">
-    <w:abstractNumId w:val="34"/>
+    <w:abstractNumId w:val="38"/>
   </w:num>
   <w:num w:numId="34">
-    <w:abstractNumId w:val="29"/>
+    <w:abstractNumId w:val="33"/>
   </w:num>
   <w:num w:numId="35">
-    <w:abstractNumId w:val="25"/>
+    <w:abstractNumId w:val="29"/>
   </w:num>
   <w:num w:numId="36">
     <w:abstractNumId w:val="9"/>
   </w:num>
   <w:num w:numId="37">
-    <w:abstractNumId w:val="36"/>
+    <w:abstractNumId w:val="40"/>
+  </w:num>
+  <w:num w:numId="38">
+    <w:abstractNumId w:val="17"/>
+  </w:num>
+  <w:num w:numId="39">
+    <w:abstractNumId w:val="23"/>
+  </w:num>
+  <w:num w:numId="40">
+    <w:abstractNumId w:val="20"/>
+  </w:num>
+  <w:num w:numId="41">
+    <w:abstractNumId w:val="28"/>
   </w:num>
 </w:numbering>
 </file>
@@ -13720,7 +16281,7 @@
   </w:compat>
   <w:rsids>
     <w:rsidRoot w:val="004D58A5"/>
-    <w:rsid w:val="001556FC"/>
+    <w:rsid w:val="00181EAC"/>
     <w:rsid w:val="002909C5"/>
     <w:rsid w:val="00306A50"/>
     <w:rsid w:val="004D58A5"/>
@@ -14519,7 +17080,7 @@
 </file>
 
 <file path=customXml/itemProps2.xml><?xml version="1.0" encoding="utf-8"?>
-<ds:datastoreItem xmlns:ds="http://schemas.openxmlformats.org/officeDocument/2006/customXml" ds:itemID="{EF401A51-1647-4AE4-80B3-5F3ECD137D2D}">
+<ds:datastoreItem xmlns:ds="http://schemas.openxmlformats.org/officeDocument/2006/customXml" ds:itemID="{5D135FA3-E0B8-4E5B-AE8B-5B9C59E257ED}">
   <ds:schemaRefs>
     <ds:schemaRef ds:uri="http://schemas.openxmlformats.org/officeDocument/2006/bibliography"/>
   </ds:schemaRefs>

</xml_diff>